<commit_message>
add details on consultation
</commit_message>
<xml_diff>
--- a/Documents/Innovation_873_User_Guide.docx
+++ b/Documents/Innovation_873_User_Guide.docx
@@ -52,6 +52,7 @@
           <w:szCs w:val="32"/>
         </w:rPr>
       </w:pPr>
+      <w:proofErr w:type="spellStart"/>
       <w:r>
         <w:rPr>
           <w:rFonts w:ascii="Arial" w:hAnsi="Arial" w:cs="Arial"/>
@@ -63,6 +64,7 @@
         </w:rPr>
         <w:t>Telepathology</w:t>
       </w:r>
+      <w:proofErr w:type="spellEnd"/>
       <w:r>
         <w:rPr>
           <w:rFonts w:ascii="Arial" w:hAnsi="Arial" w:cs="Arial"/>
@@ -74,6 +76,7 @@
         </w:rPr>
         <w:t xml:space="preserve"> </w:t>
       </w:r>
+      <w:proofErr w:type="spellStart"/>
       <w:r>
         <w:rPr>
           <w:rFonts w:ascii="Arial" w:hAnsi="Arial" w:cs="Arial"/>
@@ -85,6 +88,7 @@
         </w:rPr>
         <w:t>Worklist</w:t>
       </w:r>
+      <w:proofErr w:type="spellEnd"/>
     </w:p>
     <w:p>
       <w:pPr>
@@ -220,7 +224,7 @@
           <w:sz w:val="22"/>
           <w:szCs w:val="22"/>
         </w:rPr>
-        <w:t>0.2</w:t>
+        <w:t>0.3</w:t>
       </w:r>
     </w:p>
     <w:p>
@@ -282,7 +286,15 @@
         <w:pStyle w:val="BodyText"/>
       </w:pPr>
       <w:r>
-        <w:t>Note: The revision history cycle begins once changes or enhancements are requested after the document has been baselined.</w:t>
+        <w:t xml:space="preserve">Note: The revision history cycle begins once changes or enhancements are requested after the document has been </w:t>
+      </w:r>
+      <w:proofErr w:type="spellStart"/>
+      <w:r>
+        <w:t>baselined</w:t>
+      </w:r>
+      <w:proofErr w:type="spellEnd"/>
+      <w:r>
+        <w:t>.</w:t>
       </w:r>
     </w:p>
     <w:tbl>
@@ -408,8 +420,29 @@
               <w:pStyle w:val="TableText"/>
             </w:pPr>
             <w:r>
-              <w:t>Initial Draft of Quick Start User Manual for the VistA Imaging Telepathology Worklist</w:t>
+              <w:t xml:space="preserve">Initial Draft of Quick Start User Manual for the </w:t>
             </w:r>
+            <w:proofErr w:type="spellStart"/>
+            <w:r>
+              <w:t>VistA</w:t>
+            </w:r>
+            <w:proofErr w:type="spellEnd"/>
+            <w:r>
+              <w:t xml:space="preserve"> Imaging </w:t>
+            </w:r>
+            <w:proofErr w:type="spellStart"/>
+            <w:r>
+              <w:t>Telepathology</w:t>
+            </w:r>
+            <w:proofErr w:type="spellEnd"/>
+            <w:r>
+              <w:t xml:space="preserve"> </w:t>
+            </w:r>
+            <w:proofErr w:type="spellStart"/>
+            <w:r>
+              <w:t>Worklist</w:t>
+            </w:r>
+            <w:proofErr w:type="spellEnd"/>
           </w:p>
         </w:tc>
         <w:tc>
@@ -498,6 +531,9 @@
             <w:pPr>
               <w:pStyle w:val="TableText"/>
             </w:pPr>
+            <w:r>
+              <w:t>05/08/2015</w:t>
+            </w:r>
           </w:p>
         </w:tc>
         <w:tc>
@@ -508,6 +544,9 @@
             <w:pPr>
               <w:pStyle w:val="TableText"/>
             </w:pPr>
+            <w:r>
+              <w:t>0.3</w:t>
+            </w:r>
           </w:p>
         </w:tc>
         <w:tc>
@@ -518,6 +557,9 @@
             <w:pPr>
               <w:pStyle w:val="TableText"/>
             </w:pPr>
+            <w:r>
+              <w:t>Add details on section 4.5 consultation.</w:t>
+            </w:r>
           </w:p>
         </w:tc>
         <w:tc>
@@ -528,6 +570,9 @@
             <w:pPr>
               <w:pStyle w:val="TableText"/>
             </w:pPr>
+            <w:r>
+              <w:t>Wesley Shyu</w:t>
+            </w:r>
           </w:p>
         </w:tc>
       </w:tr>
@@ -670,7 +715,7 @@
       <w:r>
         <w:fldChar w:fldCharType="separate"/>
       </w:r>
-      <w:hyperlink w:anchor="_Toc417718239" w:history="1">
+      <w:hyperlink w:anchor="_Toc419040745" w:history="1">
         <w:r>
           <w:rPr>
             <w:rStyle w:val="Hyperlink"/>
@@ -714,7 +759,7 @@
             <w:noProof/>
             <w:webHidden/>
           </w:rPr>
-          <w:instrText xml:space="preserve"> PAGEREF _Toc417718239 \h </w:instrText>
+          <w:instrText xml:space="preserve"> PAGEREF _Toc419040745 \h </w:instrText>
         </w:r>
         <w:r>
           <w:rPr>
@@ -756,7 +801,7 @@
           <w:szCs w:val="22"/>
         </w:rPr>
       </w:pPr>
-      <w:hyperlink w:anchor="_Toc417718240" w:history="1">
+      <w:hyperlink w:anchor="_Toc419040746" w:history="1">
         <w:r>
           <w:rPr>
             <w:rStyle w:val="Hyperlink"/>
@@ -781,6 +826,8 @@
           </w:rPr>
           <w:t>Purpose</w:t>
         </w:r>
+        <w:bookmarkStart w:id="2" w:name="_GoBack"/>
+        <w:bookmarkEnd w:id="2"/>
         <w:r>
           <w:rPr>
             <w:noProof/>
@@ -800,7 +847,7 @@
             <w:noProof/>
             <w:webHidden/>
           </w:rPr>
-          <w:instrText xml:space="preserve"> PAGEREF _Toc417718240 \h </w:instrText>
+          <w:instrText xml:space="preserve"> PAGEREF _Toc419040746 \h </w:instrText>
         </w:r>
         <w:r>
           <w:rPr>
@@ -842,7 +889,7 @@
           <w:szCs w:val="22"/>
         </w:rPr>
       </w:pPr>
-      <w:hyperlink w:anchor="_Toc417718241" w:history="1">
+      <w:hyperlink w:anchor="_Toc419040747" w:history="1">
         <w:r>
           <w:rPr>
             <w:rStyle w:val="Hyperlink"/>
@@ -886,7 +933,7 @@
             <w:noProof/>
             <w:webHidden/>
           </w:rPr>
-          <w:instrText xml:space="preserve"> PAGEREF _Toc417718241 \h </w:instrText>
+          <w:instrText xml:space="preserve"> PAGEREF _Toc419040747 \h </w:instrText>
         </w:r>
         <w:r>
           <w:rPr>
@@ -928,7 +975,7 @@
           <w:szCs w:val="22"/>
         </w:rPr>
       </w:pPr>
-      <w:hyperlink w:anchor="_Toc417718242" w:history="1">
+      <w:hyperlink w:anchor="_Toc419040748" w:history="1">
         <w:r>
           <w:rPr>
             <w:rStyle w:val="Hyperlink"/>
@@ -972,7 +1019,7 @@
             <w:noProof/>
             <w:webHidden/>
           </w:rPr>
-          <w:instrText xml:space="preserve"> PAGEREF _Toc417718242 \h </w:instrText>
+          <w:instrText xml:space="preserve"> PAGEREF _Toc419040748 \h </w:instrText>
         </w:r>
         <w:r>
           <w:rPr>
@@ -1014,7 +1061,7 @@
           <w:szCs w:val="22"/>
         </w:rPr>
       </w:pPr>
-      <w:hyperlink w:anchor="_Toc417718243" w:history="1">
+      <w:hyperlink w:anchor="_Toc419040749" w:history="1">
         <w:r>
           <w:rPr>
             <w:rStyle w:val="Hyperlink"/>
@@ -1064,7 +1111,7 @@
             <w:noProof/>
             <w:webHidden/>
           </w:rPr>
-          <w:instrText xml:space="preserve"> PAGEREF _Toc417718243 \h </w:instrText>
+          <w:instrText xml:space="preserve"> PAGEREF _Toc419040749 \h </w:instrText>
         </w:r>
         <w:r>
           <w:rPr>
@@ -1106,7 +1153,7 @@
           <w:szCs w:val="22"/>
         </w:rPr>
       </w:pPr>
-      <w:hyperlink w:anchor="_Toc417718244" w:history="1">
+      <w:hyperlink w:anchor="_Toc419040750" w:history="1">
         <w:r>
           <w:rPr>
             <w:rStyle w:val="Hyperlink"/>
@@ -1150,7 +1197,7 @@
             <w:noProof/>
             <w:webHidden/>
           </w:rPr>
-          <w:instrText xml:space="preserve"> PAGEREF _Toc417718244 \h </w:instrText>
+          <w:instrText xml:space="preserve"> PAGEREF _Toc419040750 \h </w:instrText>
         </w:r>
         <w:r>
           <w:rPr>
@@ -1192,7 +1239,7 @@
           <w:szCs w:val="22"/>
         </w:rPr>
       </w:pPr>
-      <w:hyperlink w:anchor="_Toc417718245" w:history="1">
+      <w:hyperlink w:anchor="_Toc419040751" w:history="1">
         <w:r>
           <w:rPr>
             <w:rStyle w:val="Hyperlink"/>
@@ -1236,7 +1283,7 @@
             <w:noProof/>
             <w:webHidden/>
           </w:rPr>
-          <w:instrText xml:space="preserve"> PAGEREF _Toc417718245 \h </w:instrText>
+          <w:instrText xml:space="preserve"> PAGEREF _Toc419040751 \h </w:instrText>
         </w:r>
         <w:r>
           <w:rPr>
@@ -1278,7 +1325,7 @@
           <w:szCs w:val="22"/>
         </w:rPr>
       </w:pPr>
-      <w:hyperlink w:anchor="_Toc417718246" w:history="1">
+      <w:hyperlink w:anchor="_Toc419040752" w:history="1">
         <w:r>
           <w:rPr>
             <w:rStyle w:val="Hyperlink"/>
@@ -1322,7 +1369,7 @@
             <w:noProof/>
             <w:webHidden/>
           </w:rPr>
-          <w:instrText xml:space="preserve"> PAGEREF _Toc417718246 \h </w:instrText>
+          <w:instrText xml:space="preserve"> PAGEREF _Toc419040752 \h </w:instrText>
         </w:r>
         <w:r>
           <w:rPr>
@@ -1364,7 +1411,7 @@
           <w:szCs w:val="22"/>
         </w:rPr>
       </w:pPr>
-      <w:hyperlink w:anchor="_Toc417718247" w:history="1">
+      <w:hyperlink w:anchor="_Toc419040753" w:history="1">
         <w:r>
           <w:rPr>
             <w:rStyle w:val="Hyperlink"/>
@@ -1408,7 +1455,7 @@
             <w:noProof/>
             <w:webHidden/>
           </w:rPr>
-          <w:instrText xml:space="preserve"> PAGEREF _Toc417718247 \h </w:instrText>
+          <w:instrText xml:space="preserve"> PAGEREF _Toc419040753 \h </w:instrText>
         </w:r>
         <w:r>
           <w:rPr>
@@ -1450,7 +1497,7 @@
           <w:szCs w:val="22"/>
         </w:rPr>
       </w:pPr>
-      <w:hyperlink w:anchor="_Toc417718248" w:history="1">
+      <w:hyperlink w:anchor="_Toc419040754" w:history="1">
         <w:r>
           <w:rPr>
             <w:rStyle w:val="Hyperlink"/>
@@ -1494,7 +1541,7 @@
             <w:noProof/>
             <w:webHidden/>
           </w:rPr>
-          <w:instrText xml:space="preserve"> PAGEREF _Toc417718248 \h </w:instrText>
+          <w:instrText xml:space="preserve"> PAGEREF _Toc419040754 \h </w:instrText>
         </w:r>
         <w:r>
           <w:rPr>
@@ -1536,7 +1583,7 @@
           <w:szCs w:val="22"/>
         </w:rPr>
       </w:pPr>
-      <w:hyperlink w:anchor="_Toc417718249" w:history="1">
+      <w:hyperlink w:anchor="_Toc419040755" w:history="1">
         <w:r>
           <w:rPr>
             <w:rStyle w:val="Hyperlink"/>
@@ -1563,7 +1610,7 @@
             <w:noProof/>
             <w:webHidden/>
           </w:rPr>
-          <w:instrText xml:space="preserve"> PAGEREF _Toc417718249 \h </w:instrText>
+          <w:instrText xml:space="preserve"> PAGEREF _Toc419040755 \h </w:instrText>
         </w:r>
         <w:r>
           <w:rPr>
@@ -1605,7 +1652,7 @@
           <w:szCs w:val="22"/>
         </w:rPr>
       </w:pPr>
-      <w:hyperlink w:anchor="_Toc417718250" w:history="1">
+      <w:hyperlink w:anchor="_Toc419040756" w:history="1">
         <w:r>
           <w:rPr>
             <w:rStyle w:val="Hyperlink"/>
@@ -1649,7 +1696,7 @@
             <w:noProof/>
             <w:webHidden/>
           </w:rPr>
-          <w:instrText xml:space="preserve"> PAGEREF _Toc417718250 \h </w:instrText>
+          <w:instrText xml:space="preserve"> PAGEREF _Toc419040756 \h </w:instrText>
         </w:r>
         <w:r>
           <w:rPr>
@@ -1691,7 +1738,7 @@
           <w:szCs w:val="22"/>
         </w:rPr>
       </w:pPr>
-      <w:hyperlink w:anchor="_Toc417718251" w:history="1">
+      <w:hyperlink w:anchor="_Toc419040757" w:history="1">
         <w:r>
           <w:rPr>
             <w:rStyle w:val="Hyperlink"/>
@@ -1735,7 +1782,7 @@
             <w:noProof/>
             <w:webHidden/>
           </w:rPr>
-          <w:instrText xml:space="preserve"> PAGEREF _Toc417718251 \h </w:instrText>
+          <w:instrText xml:space="preserve"> PAGEREF _Toc419040757 \h </w:instrText>
         </w:r>
         <w:r>
           <w:rPr>
@@ -1777,7 +1824,7 @@
           <w:szCs w:val="22"/>
         </w:rPr>
       </w:pPr>
-      <w:hyperlink w:anchor="_Toc417718252" w:history="1">
+      <w:hyperlink w:anchor="_Toc419040758" w:history="1">
         <w:r>
           <w:rPr>
             <w:rStyle w:val="Hyperlink"/>
@@ -1821,7 +1868,7 @@
             <w:noProof/>
             <w:webHidden/>
           </w:rPr>
-          <w:instrText xml:space="preserve"> PAGEREF _Toc417718252 \h </w:instrText>
+          <w:instrText xml:space="preserve"> PAGEREF _Toc419040758 \h </w:instrText>
         </w:r>
         <w:r>
           <w:rPr>
@@ -1863,7 +1910,7 @@
           <w:szCs w:val="22"/>
         </w:rPr>
       </w:pPr>
-      <w:hyperlink w:anchor="_Toc417718253" w:history="1">
+      <w:hyperlink w:anchor="_Toc419040759" w:history="1">
         <w:r>
           <w:rPr>
             <w:rStyle w:val="Hyperlink"/>
@@ -1907,7 +1954,7 @@
             <w:noProof/>
             <w:webHidden/>
           </w:rPr>
-          <w:instrText xml:space="preserve"> PAGEREF _Toc417718253 \h </w:instrText>
+          <w:instrText xml:space="preserve"> PAGEREF _Toc419040759 \h </w:instrText>
         </w:r>
         <w:r>
           <w:rPr>
@@ -1949,7 +1996,7 @@
           <w:szCs w:val="22"/>
         </w:rPr>
       </w:pPr>
-      <w:hyperlink w:anchor="_Toc417718254" w:history="1">
+      <w:hyperlink w:anchor="_Toc419040760" w:history="1">
         <w:r>
           <w:rPr>
             <w:rStyle w:val="Hyperlink"/>
@@ -1993,7 +2040,7 @@
             <w:noProof/>
             <w:webHidden/>
           </w:rPr>
-          <w:instrText xml:space="preserve"> PAGEREF _Toc417718254 \h </w:instrText>
+          <w:instrText xml:space="preserve"> PAGEREF _Toc419040760 \h </w:instrText>
         </w:r>
         <w:r>
           <w:rPr>
@@ -2035,7 +2082,7 @@
           <w:szCs w:val="22"/>
         </w:rPr>
       </w:pPr>
-      <w:hyperlink w:anchor="_Toc417718255" w:history="1">
+      <w:hyperlink w:anchor="_Toc419040761" w:history="1">
         <w:r>
           <w:rPr>
             <w:rStyle w:val="Hyperlink"/>
@@ -2079,7 +2126,7 @@
             <w:noProof/>
             <w:webHidden/>
           </w:rPr>
-          <w:instrText xml:space="preserve"> PAGEREF _Toc417718255 \h </w:instrText>
+          <w:instrText xml:space="preserve"> PAGEREF _Toc419040761 \h </w:instrText>
         </w:r>
         <w:r>
           <w:rPr>
@@ -2121,7 +2168,7 @@
           <w:szCs w:val="22"/>
         </w:rPr>
       </w:pPr>
-      <w:hyperlink w:anchor="_Toc417718256" w:history="1">
+      <w:hyperlink w:anchor="_Toc419040762" w:history="1">
         <w:r>
           <w:rPr>
             <w:rStyle w:val="Hyperlink"/>
@@ -2165,7 +2212,7 @@
             <w:noProof/>
             <w:webHidden/>
           </w:rPr>
-          <w:instrText xml:space="preserve"> PAGEREF _Toc417718256 \h </w:instrText>
+          <w:instrText xml:space="preserve"> PAGEREF _Toc419040762 \h </w:instrText>
         </w:r>
         <w:r>
           <w:rPr>
@@ -2207,7 +2254,7 @@
           <w:szCs w:val="22"/>
         </w:rPr>
       </w:pPr>
-      <w:hyperlink w:anchor="_Toc417718257" w:history="1">
+      <w:hyperlink w:anchor="_Toc419040763" w:history="1">
         <w:r>
           <w:rPr>
             <w:rStyle w:val="Hyperlink"/>
@@ -2251,7 +2298,7 @@
             <w:noProof/>
             <w:webHidden/>
           </w:rPr>
-          <w:instrText xml:space="preserve"> PAGEREF _Toc417718257 \h </w:instrText>
+          <w:instrText xml:space="preserve"> PAGEREF _Toc419040763 \h </w:instrText>
         </w:r>
         <w:r>
           <w:rPr>
@@ -2293,7 +2340,7 @@
           <w:szCs w:val="22"/>
         </w:rPr>
       </w:pPr>
-      <w:hyperlink w:anchor="_Toc417718258" w:history="1">
+      <w:hyperlink w:anchor="_Toc419040764" w:history="1">
         <w:r>
           <w:rPr>
             <w:rStyle w:val="Hyperlink"/>
@@ -2337,7 +2384,7 @@
             <w:noProof/>
             <w:webHidden/>
           </w:rPr>
-          <w:instrText xml:space="preserve"> PAGEREF _Toc417718258 \h </w:instrText>
+          <w:instrText xml:space="preserve"> PAGEREF _Toc419040764 \h </w:instrText>
         </w:r>
         <w:r>
           <w:rPr>
@@ -2379,7 +2426,7 @@
           <w:szCs w:val="22"/>
         </w:rPr>
       </w:pPr>
-      <w:hyperlink w:anchor="_Toc417718259" w:history="1">
+      <w:hyperlink w:anchor="_Toc419040765" w:history="1">
         <w:r>
           <w:rPr>
             <w:rStyle w:val="Hyperlink"/>
@@ -2423,7 +2470,7 @@
             <w:noProof/>
             <w:webHidden/>
           </w:rPr>
-          <w:instrText xml:space="preserve"> PAGEREF _Toc417718259 \h </w:instrText>
+          <w:instrText xml:space="preserve"> PAGEREF _Toc419040765 \h </w:instrText>
         </w:r>
         <w:r>
           <w:rPr>
@@ -2443,7 +2490,7 @@
             <w:noProof/>
             <w:webHidden/>
           </w:rPr>
-          <w:t>15</w:t>
+          <w:t>16</w:t>
         </w:r>
         <w:r>
           <w:rPr>
@@ -2465,7 +2512,7 @@
           <w:szCs w:val="22"/>
         </w:rPr>
       </w:pPr>
-      <w:hyperlink w:anchor="_Toc417718260" w:history="1">
+      <w:hyperlink w:anchor="_Toc419040766" w:history="1">
         <w:r>
           <w:rPr>
             <w:rStyle w:val="Hyperlink"/>
@@ -2509,7 +2556,7 @@
             <w:noProof/>
             <w:webHidden/>
           </w:rPr>
-          <w:instrText xml:space="preserve"> PAGEREF _Toc417718260 \h </w:instrText>
+          <w:instrText xml:space="preserve"> PAGEREF _Toc419040766 \h </w:instrText>
         </w:r>
         <w:r>
           <w:rPr>
@@ -2529,7 +2576,7 @@
             <w:noProof/>
             <w:webHidden/>
           </w:rPr>
-          <w:t>16</w:t>
+          <w:t>17</w:t>
         </w:r>
         <w:r>
           <w:rPr>
@@ -2551,7 +2598,7 @@
           <w:szCs w:val="22"/>
         </w:rPr>
       </w:pPr>
-      <w:hyperlink w:anchor="_Toc417718261" w:history="1">
+      <w:hyperlink w:anchor="_Toc419040767" w:history="1">
         <w:r>
           <w:rPr>
             <w:rStyle w:val="Hyperlink"/>
@@ -2595,7 +2642,7 @@
             <w:noProof/>
             <w:webHidden/>
           </w:rPr>
-          <w:instrText xml:space="preserve"> PAGEREF _Toc417718261 \h </w:instrText>
+          <w:instrText xml:space="preserve"> PAGEREF _Toc419040767 \h </w:instrText>
         </w:r>
         <w:r>
           <w:rPr>
@@ -2615,7 +2662,7 @@
             <w:noProof/>
             <w:webHidden/>
           </w:rPr>
-          <w:t>17</w:t>
+          <w:t>18</w:t>
         </w:r>
         <w:r>
           <w:rPr>
@@ -2637,7 +2684,7 @@
           <w:szCs w:val="22"/>
         </w:rPr>
       </w:pPr>
-      <w:hyperlink w:anchor="_Toc417718262" w:history="1">
+      <w:hyperlink w:anchor="_Toc419040768" w:history="1">
         <w:r>
           <w:rPr>
             <w:rStyle w:val="Hyperlink"/>
@@ -2681,7 +2728,7 @@
             <w:noProof/>
             <w:webHidden/>
           </w:rPr>
-          <w:instrText xml:space="preserve"> PAGEREF _Toc417718262 \h </w:instrText>
+          <w:instrText xml:space="preserve"> PAGEREF _Toc419040768 \h </w:instrText>
         </w:r>
         <w:r>
           <w:rPr>
@@ -2701,7 +2748,7 @@
             <w:noProof/>
             <w:webHidden/>
           </w:rPr>
-          <w:t>18</w:t>
+          <w:t>19</w:t>
         </w:r>
         <w:r>
           <w:rPr>
@@ -2716,12 +2763,7 @@
       <w:pPr>
         <w:pStyle w:val="TOC1"/>
         <w:sectPr>
-          <w:headerReference w:type="even" r:id="rId12"/>
-          <w:headerReference w:type="default" r:id="rId13"/>
-          <w:footerReference w:type="even" r:id="rId14"/>
-          <w:footerReference w:type="default" r:id="rId15"/>
-          <w:headerReference w:type="first" r:id="rId16"/>
-          <w:footerReference w:type="first" r:id="rId17"/>
+          <w:footerReference w:type="default" r:id="rId12"/>
           <w:type w:val="oddPage"/>
           <w:pgSz w:w="12240" w:h="15840" w:code="1"/>
           <w:pgMar w:top="1440" w:right="1440" w:bottom="1440" w:left="1440" w:header="720" w:footer="720" w:gutter="0"/>
@@ -2738,20 +2780,44 @@
       <w:pPr>
         <w:pStyle w:val="Heading1"/>
       </w:pPr>
-      <w:bookmarkStart w:id="2" w:name="_Toc417718239"/>
+      <w:bookmarkStart w:id="3" w:name="_Toc419040745"/>
       <w:r>
         <w:lastRenderedPageBreak/>
         <w:t>Introduction</w:t>
       </w:r>
       <w:bookmarkEnd w:id="0"/>
-      <w:bookmarkEnd w:id="2"/>
+      <w:bookmarkEnd w:id="3"/>
     </w:p>
     <w:p>
       <w:pPr>
         <w:pStyle w:val="BodyText"/>
       </w:pPr>
       <w:r>
-        <w:t>The VistA Imaging TelePathology Worklist provides a com</w:t>
+        <w:t xml:space="preserve">The </w:t>
+      </w:r>
+      <w:proofErr w:type="spellStart"/>
+      <w:r>
+        <w:t>VistA</w:t>
+      </w:r>
+      <w:proofErr w:type="spellEnd"/>
+      <w:r>
+        <w:t xml:space="preserve"> Imaging </w:t>
+      </w:r>
+      <w:proofErr w:type="spellStart"/>
+      <w:r>
+        <w:t>TelePathology</w:t>
+      </w:r>
+      <w:proofErr w:type="spellEnd"/>
+      <w:r>
+        <w:t xml:space="preserve"> </w:t>
+      </w:r>
+      <w:proofErr w:type="spellStart"/>
+      <w:r>
+        <w:t>Worklist</w:t>
+      </w:r>
+      <w:proofErr w:type="spellEnd"/>
+      <w:r>
+        <w:t xml:space="preserve"> provides a com</w:t>
       </w:r>
     </w:p>
     <w:p>
@@ -2761,11 +2827,11 @@
       <w:r>
         <w:tab/>
       </w:r>
-      <w:bookmarkStart w:id="3" w:name="_Toc417718240"/>
+      <w:bookmarkStart w:id="4" w:name="_Toc419040746"/>
       <w:r>
         <w:t>Purpose</w:t>
       </w:r>
-      <w:bookmarkEnd w:id="3"/>
+      <w:bookmarkEnd w:id="4"/>
     </w:p>
     <w:p>
       <w:pPr>
@@ -2780,18 +2846,50 @@
           <w:i w:val="0"/>
           <w:color w:val="auto"/>
         </w:rPr>
-        <w:t>The purpose of this document is to provide a guide for utilizing the VistA Imaging Telepathology Applications.</w:t>
+        <w:t xml:space="preserve">The purpose of this document is to provide a guide for utilizing the </w:t>
+      </w:r>
+      <w:proofErr w:type="spellStart"/>
+      <w:r>
+        <w:rPr>
+          <w:i w:val="0"/>
+          <w:color w:val="auto"/>
+        </w:rPr>
+        <w:t>VistA</w:t>
+      </w:r>
+      <w:proofErr w:type="spellEnd"/>
+      <w:r>
+        <w:rPr>
+          <w:i w:val="0"/>
+          <w:color w:val="auto"/>
+        </w:rPr>
+        <w:t xml:space="preserve"> Imaging </w:t>
+      </w:r>
+      <w:proofErr w:type="spellStart"/>
+      <w:r>
+        <w:rPr>
+          <w:i w:val="0"/>
+          <w:color w:val="auto"/>
+        </w:rPr>
+        <w:t>Telepathology</w:t>
+      </w:r>
+      <w:proofErr w:type="spellEnd"/>
+      <w:r>
+        <w:rPr>
+          <w:i w:val="0"/>
+          <w:color w:val="auto"/>
+        </w:rPr>
+        <w:t xml:space="preserve"> Applications.</w:t>
       </w:r>
     </w:p>
     <w:p>
       <w:pPr>
         <w:pStyle w:val="Heading2"/>
       </w:pPr>
-      <w:bookmarkStart w:id="4" w:name="_Toc417718241"/>
+      <w:bookmarkStart w:id="5" w:name="_Toc419040747"/>
       <w:r>
         <w:t>Overview</w:t>
       </w:r>
-      <w:bookmarkEnd w:id="4"/>
+      <w:bookmarkEnd w:id="5"/>
       <w:r>
         <w:t xml:space="preserve"> </w:t>
       </w:r>
@@ -2801,7 +2899,23 @@
         <w:pStyle w:val="InstructionalText1"/>
       </w:pPr>
       <w:r>
-        <w:t xml:space="preserve">The VistA Imaging Telepathology Application has two applications that a user will need to understand how to use. </w:t>
+        <w:t xml:space="preserve">The </w:t>
+      </w:r>
+      <w:proofErr w:type="spellStart"/>
+      <w:r>
+        <w:t>VistA</w:t>
+      </w:r>
+      <w:proofErr w:type="spellEnd"/>
+      <w:r>
+        <w:t xml:space="preserve"> Imaging </w:t>
+      </w:r>
+      <w:proofErr w:type="spellStart"/>
+      <w:r>
+        <w:t>Telepathology</w:t>
+      </w:r>
+      <w:proofErr w:type="spellEnd"/>
+      <w:r>
+        <w:t xml:space="preserve"> Application has two applications that a user will need to understand how to use. </w:t>
       </w:r>
     </w:p>
     <w:p>
@@ -2948,11 +3062,11 @@
       <w:pPr>
         <w:pStyle w:val="Heading2"/>
       </w:pPr>
-      <w:bookmarkStart w:id="5" w:name="_Toc417718242"/>
+      <w:bookmarkStart w:id="6" w:name="_Toc419040748"/>
       <w:r>
         <w:t>Project References</w:t>
       </w:r>
-      <w:bookmarkEnd w:id="5"/>
+      <w:bookmarkEnd w:id="6"/>
     </w:p>
     <w:p>
       <w:pPr>
@@ -2963,14 +3077,19 @@
       <w:pPr>
         <w:pStyle w:val="Heading3"/>
       </w:pPr>
-      <w:bookmarkStart w:id="6" w:name="_Toc417718243"/>
+      <w:bookmarkStart w:id="7" w:name="_Toc419040749"/>
       <w:r>
         <w:t>Information</w:t>
       </w:r>
       <w:r>
-        <w:t>/HelpDesk</w:t>
-      </w:r>
-      <w:bookmarkEnd w:id="6"/>
+        <w:t>/</w:t>
+      </w:r>
+      <w:proofErr w:type="spellStart"/>
+      <w:r>
+        <w:t>HelpDesk</w:t>
+      </w:r>
+      <w:bookmarkEnd w:id="7"/>
+      <w:proofErr w:type="spellEnd"/>
       <w:r>
         <w:t xml:space="preserve"> </w:t>
       </w:r>
@@ -2986,15 +3105,57 @@
         <w:rPr>
           <w:rFonts w:ascii="Times New Roman" w:hAnsi="Times New Roman"/>
         </w:rPr>
-        <w:t xml:space="preserve">For issues or questions about the Telepathology Configurator or the Telepathology Worklist please </w:t>
-      </w:r>
+        <w:t xml:space="preserve">For issues or questions about the </w:t>
+      </w:r>
+      <w:proofErr w:type="spellStart"/>
       <w:r>
         <w:rPr>
           <w:rFonts w:ascii="Times New Roman" w:hAnsi="Times New Roman"/>
         </w:rPr>
+        <w:t>Telepathology</w:t>
+      </w:r>
+      <w:proofErr w:type="spellEnd"/>
+      <w:r>
+        <w:rPr>
+          <w:rFonts w:ascii="Times New Roman" w:hAnsi="Times New Roman"/>
+        </w:rPr>
+        <w:t xml:space="preserve"> Configurator or the </w:t>
+      </w:r>
+      <w:proofErr w:type="spellStart"/>
+      <w:r>
+        <w:rPr>
+          <w:rFonts w:ascii="Times New Roman" w:hAnsi="Times New Roman"/>
+        </w:rPr>
+        <w:t>Telepathology</w:t>
+      </w:r>
+      <w:proofErr w:type="spellEnd"/>
+      <w:r>
+        <w:rPr>
+          <w:rFonts w:ascii="Times New Roman" w:hAnsi="Times New Roman"/>
+        </w:rPr>
+        <w:t xml:space="preserve"> </w:t>
+      </w:r>
+      <w:proofErr w:type="spellStart"/>
+      <w:r>
+        <w:rPr>
+          <w:rFonts w:ascii="Times New Roman" w:hAnsi="Times New Roman"/>
+        </w:rPr>
+        <w:t>Worklist</w:t>
+      </w:r>
+      <w:proofErr w:type="spellEnd"/>
+      <w:r>
+        <w:rPr>
+          <w:rFonts w:ascii="Times New Roman" w:hAnsi="Times New Roman"/>
+        </w:rPr>
+        <w:t xml:space="preserve"> please </w:t>
+      </w:r>
+      <w:r>
+        <w:rPr>
+          <w:rFonts w:ascii="Times New Roman" w:hAnsi="Times New Roman"/>
+        </w:rPr>
         <w:t xml:space="preserve">contact the National Service desk at 1-888-596-4357 -option 0 or visit </w:t>
       </w:r>
-      <w:hyperlink r:id="rId18" w:history="1">
+      <w:hyperlink r:id="rId13" w:history="1">
         <w:r>
           <w:rPr>
             <w:rStyle w:val="Hyperlink"/>
@@ -3032,11 +3193,11 @@
       <w:pPr>
         <w:pStyle w:val="Heading2"/>
       </w:pPr>
-      <w:bookmarkStart w:id="7" w:name="_Toc417718244"/>
+      <w:bookmarkStart w:id="8" w:name="_Toc419040750"/>
       <w:r>
         <w:t>Acronyms and Abbreviations</w:t>
       </w:r>
-      <w:bookmarkEnd w:id="7"/>
+      <w:bookmarkEnd w:id="8"/>
     </w:p>
     <w:tbl>
       <w:tblPr>
@@ -3349,7 +3510,15 @@
               <w:pStyle w:val="aNormal"/>
             </w:pPr>
             <w:r>
-              <w:t>A package in VistA, which automates the manual procedures used in these laboratory areas: Ordering of tests and procedures on both patient and non-patient specimens; collecting and accessioning of specimens into the Laboratory database; processing and analysis in appropriate department or work areas; review and verification of results; reporting of results and/or diagnoses for clinical health care treatment; analysis and reporting of quality control data used in generating results; providing management statistical data as well as requirements for accreditation by regulating bodies and agencies.</w:t>
+              <w:t xml:space="preserve">A package in </w:t>
+            </w:r>
+            <w:proofErr w:type="spellStart"/>
+            <w:r>
+              <w:t>VistA</w:t>
+            </w:r>
+            <w:proofErr w:type="spellEnd"/>
+            <w:r>
+              <w:t>, which automates the manual procedures used in these laboratory areas: Ordering of tests and procedures on both patient and non-patient specimens; collecting and accessioning of specimens into the Laboratory database; processing and analysis in appropriate department or work areas; review and verification of results; reporting of results and/or diagnoses for clinical health care treatment; analysis and reporting of quality control data used in generating results; providing management statistical data as well as requirements for accreditation by regulating bodies and agencies.</w:t>
             </w:r>
           </w:p>
         </w:tc>
@@ -3421,12 +3590,14 @@
             <w:pPr>
               <w:pStyle w:val="aNormal"/>
             </w:pPr>
+            <w:proofErr w:type="spellStart"/>
             <w:r>
               <w:t>T</w:t>
             </w:r>
             <w:r>
               <w:t>elepathology</w:t>
             </w:r>
+            <w:proofErr w:type="spellEnd"/>
           </w:p>
         </w:tc>
         <w:tc>
@@ -3469,8 +3640,21 @@
             <w:pPr>
               <w:pStyle w:val="aNormal"/>
             </w:pPr>
+            <w:proofErr w:type="spellStart"/>
             <w:r>
-              <w:t>VistA Imaging Telepathology Configurator</w:t>
+              <w:t>VistA</w:t>
+            </w:r>
+            <w:proofErr w:type="spellEnd"/>
+            <w:r>
+              <w:t xml:space="preserve"> Imaging </w:t>
+            </w:r>
+            <w:proofErr w:type="spellStart"/>
+            <w:r>
+              <w:t>Telepathology</w:t>
+            </w:r>
+            <w:proofErr w:type="spellEnd"/>
+            <w:r>
+              <w:t xml:space="preserve"> Configurator</w:t>
             </w:r>
           </w:p>
         </w:tc>
@@ -3490,7 +3674,23 @@
               <w:pStyle w:val="aNormal"/>
             </w:pPr>
             <w:r>
-              <w:t>A component of the VistA Imaging Telepathology Applications that allows administrators to configure components of the application.</w:t>
+              <w:t xml:space="preserve">A component of the </w:t>
+            </w:r>
+            <w:proofErr w:type="spellStart"/>
+            <w:r>
+              <w:t>VistA</w:t>
+            </w:r>
+            <w:proofErr w:type="spellEnd"/>
+            <w:r>
+              <w:t xml:space="preserve"> Imaging </w:t>
+            </w:r>
+            <w:proofErr w:type="spellStart"/>
+            <w:r>
+              <w:t>Telepathology</w:t>
+            </w:r>
+            <w:proofErr w:type="spellEnd"/>
+            <w:r>
+              <w:t xml:space="preserve"> Applications that allows administrators to configure components of the application.</w:t>
             </w:r>
           </w:p>
         </w:tc>
@@ -3514,9 +3714,27 @@
             <w:pPr>
               <w:pStyle w:val="aNormal"/>
             </w:pPr>
+            <w:proofErr w:type="spellStart"/>
             <w:r>
-              <w:t>VistA Imaging Telepathology Worklist</w:t>
+              <w:t>VistA</w:t>
             </w:r>
+            <w:proofErr w:type="spellEnd"/>
+            <w:r>
+              <w:t xml:space="preserve"> Imaging </w:t>
+            </w:r>
+            <w:proofErr w:type="spellStart"/>
+            <w:r>
+              <w:t>Telepathology</w:t>
+            </w:r>
+            <w:proofErr w:type="spellEnd"/>
+            <w:r>
+              <w:t xml:space="preserve"> </w:t>
+            </w:r>
+            <w:proofErr w:type="spellStart"/>
+            <w:r>
+              <w:t>Worklist</w:t>
+            </w:r>
+            <w:proofErr w:type="spellEnd"/>
           </w:p>
         </w:tc>
         <w:tc>
@@ -3535,7 +3753,23 @@
               <w:pStyle w:val="aNormal"/>
             </w:pPr>
             <w:r>
-              <w:t>A component of the VistA Imaging Telepathology Applications that allows pathologists to view the list of cases at their site.</w:t>
+              <w:t xml:space="preserve">A component of the </w:t>
+            </w:r>
+            <w:proofErr w:type="spellStart"/>
+            <w:r>
+              <w:t>VistA</w:t>
+            </w:r>
+            <w:proofErr w:type="spellEnd"/>
+            <w:r>
+              <w:t xml:space="preserve"> Imaging </w:t>
+            </w:r>
+            <w:proofErr w:type="spellStart"/>
+            <w:r>
+              <w:t>Telepathology</w:t>
+            </w:r>
+            <w:proofErr w:type="spellEnd"/>
+            <w:r>
+              <w:t xml:space="preserve"> Applications that allows pathologists to view the list of cases at their site.</w:t>
             </w:r>
           </w:p>
         </w:tc>
@@ -3569,8 +3803,13 @@
             <w:pPr>
               <w:pStyle w:val="aNormal"/>
             </w:pPr>
+            <w:proofErr w:type="spellStart"/>
             <w:r>
-              <w:t>VistA Imaging</w:t>
+              <w:t>VistA</w:t>
+            </w:r>
+            <w:proofErr w:type="spellEnd"/>
+            <w:r>
+              <w:t xml:space="preserve"> Imaging</w:t>
             </w:r>
           </w:p>
         </w:tc>
@@ -3589,9 +3828,11 @@
             <w:pPr>
               <w:pStyle w:val="aNormal"/>
             </w:pPr>
+            <w:proofErr w:type="spellStart"/>
             <w:r>
               <w:t>VistA</w:t>
             </w:r>
+            <w:proofErr w:type="spellEnd"/>
           </w:p>
         </w:tc>
         <w:tc>
@@ -3629,9 +3870,22 @@
             <w:pPr>
               <w:pStyle w:val="aNormal"/>
             </w:pPr>
+            <w:proofErr w:type="spellStart"/>
             <w:r>
               <w:lastRenderedPageBreak/>
-              <w:t>VistA Imaging Telepathology Applications</w:t>
+              <w:t>VistA</w:t>
+            </w:r>
+            <w:proofErr w:type="spellEnd"/>
+            <w:r>
+              <w:t xml:space="preserve"> Imaging </w:t>
+            </w:r>
+            <w:proofErr w:type="spellStart"/>
+            <w:r>
+              <w:t>Telepathology</w:t>
+            </w:r>
+            <w:proofErr w:type="spellEnd"/>
+            <w:r>
+              <w:t xml:space="preserve"> Applications</w:t>
             </w:r>
             <w:r>
               <w:t xml:space="preserve"> (VITA)</w:t>
@@ -3654,7 +3908,23 @@
               <w:pStyle w:val="aNormal"/>
             </w:pPr>
             <w:r>
-              <w:t>A telepathology solution that enables the viewing telepathology cases and reports at the local site using a graphical user interface.</w:t>
+              <w:t xml:space="preserve">A </w:t>
+            </w:r>
+            <w:proofErr w:type="spellStart"/>
+            <w:r>
+              <w:t>telepathology</w:t>
+            </w:r>
+            <w:proofErr w:type="spellEnd"/>
+            <w:r>
+              <w:t xml:space="preserve"> solution that enables the viewing </w:t>
+            </w:r>
+            <w:proofErr w:type="spellStart"/>
+            <w:r>
+              <w:t>telepathology</w:t>
+            </w:r>
+            <w:proofErr w:type="spellEnd"/>
+            <w:r>
+              <w:t xml:space="preserve"> cases and reports at the local site using a graphical user interface.</w:t>
             </w:r>
           </w:p>
         </w:tc>
@@ -3688,8 +3958,13 @@
             <w:pPr>
               <w:pStyle w:val="aNormal"/>
             </w:pPr>
+            <w:proofErr w:type="spellStart"/>
             <w:r>
-              <w:t>VistA Imaging Exchange Server</w:t>
+              <w:t>VistA</w:t>
+            </w:r>
+            <w:proofErr w:type="spellEnd"/>
+            <w:r>
+              <w:t xml:space="preserve"> Imaging Exchange Server</w:t>
             </w:r>
           </w:p>
         </w:tc>
@@ -3709,11 +3984,11 @@
       <w:pPr>
         <w:pStyle w:val="Heading1"/>
       </w:pPr>
-      <w:bookmarkStart w:id="8" w:name="_Toc417718245"/>
+      <w:bookmarkStart w:id="9" w:name="_Toc419040751"/>
       <w:r>
         <w:t>System Summary</w:t>
       </w:r>
-      <w:bookmarkEnd w:id="8"/>
+      <w:bookmarkEnd w:id="9"/>
     </w:p>
     <w:p>
       <w:pPr>
@@ -3733,8 +4008,9 @@
           <w:sz w:val="22"/>
           <w:szCs w:val="22"/>
         </w:rPr>
-        <w:t xml:space="preserve">The VistA Imaging Telepathology Application provides a comprehensive worklist for Anatomic Pathology cases.  The worklist has two major components, the Telepathology Configurator and the Telepathology worklist.  The Telepathology Configurator is used by the system administrators and provides the ability to set parameters for the timeout period, and the rentention date for verified and released cases that are displayed on the worklist.  The Telepathology worklist is comprised of two tabs, the Unread List and the Read List.  Each tab provides Anatomic Pathology case information from the site the user is logged into providing a comprehensive list of the cases accessioned into the VistA Laboratory package.  As these cases are updated, completed, verified and released the worklist provides information </w:t>
-      </w:r>
+        <w:t xml:space="preserve">The </w:t>
+      </w:r>
+      <w:proofErr w:type="spellStart"/>
       <w:r>
         <w:rPr>
           <w:i w:val="0"/>
@@ -3742,8 +4018,9 @@
           <w:sz w:val="22"/>
           <w:szCs w:val="22"/>
         </w:rPr>
-        <w:t xml:space="preserve">that the pathologist may use to track their daily workload.  </w:t>
-      </w:r>
+        <w:t>VistA</w:t>
+      </w:r>
+      <w:proofErr w:type="spellEnd"/>
       <w:r>
         <w:rPr>
           <w:i w:val="0"/>
@@ -3751,6 +4028,284 @@
           <w:sz w:val="22"/>
           <w:szCs w:val="22"/>
         </w:rPr>
+        <w:t xml:space="preserve"> Imaging </w:t>
+      </w:r>
+      <w:proofErr w:type="spellStart"/>
+      <w:r>
+        <w:rPr>
+          <w:i w:val="0"/>
+          <w:color w:val="auto"/>
+          <w:sz w:val="22"/>
+          <w:szCs w:val="22"/>
+        </w:rPr>
+        <w:t>Telepathology</w:t>
+      </w:r>
+      <w:proofErr w:type="spellEnd"/>
+      <w:r>
+        <w:rPr>
+          <w:i w:val="0"/>
+          <w:color w:val="auto"/>
+          <w:sz w:val="22"/>
+          <w:szCs w:val="22"/>
+        </w:rPr>
+        <w:t xml:space="preserve"> Application provides a comprehensive </w:t>
+      </w:r>
+      <w:proofErr w:type="spellStart"/>
+      <w:r>
+        <w:rPr>
+          <w:i w:val="0"/>
+          <w:color w:val="auto"/>
+          <w:sz w:val="22"/>
+          <w:szCs w:val="22"/>
+        </w:rPr>
+        <w:t>worklist</w:t>
+      </w:r>
+      <w:proofErr w:type="spellEnd"/>
+      <w:r>
+        <w:rPr>
+          <w:i w:val="0"/>
+          <w:color w:val="auto"/>
+          <w:sz w:val="22"/>
+          <w:szCs w:val="22"/>
+        </w:rPr>
+        <w:t xml:space="preserve"> for Anatomic Pathology cases.  The </w:t>
+      </w:r>
+      <w:proofErr w:type="spellStart"/>
+      <w:r>
+        <w:rPr>
+          <w:i w:val="0"/>
+          <w:color w:val="auto"/>
+          <w:sz w:val="22"/>
+          <w:szCs w:val="22"/>
+        </w:rPr>
+        <w:t>worklist</w:t>
+      </w:r>
+      <w:proofErr w:type="spellEnd"/>
+      <w:r>
+        <w:rPr>
+          <w:i w:val="0"/>
+          <w:color w:val="auto"/>
+          <w:sz w:val="22"/>
+          <w:szCs w:val="22"/>
+        </w:rPr>
+        <w:t xml:space="preserve"> has two major components, the </w:t>
+      </w:r>
+      <w:proofErr w:type="spellStart"/>
+      <w:r>
+        <w:rPr>
+          <w:i w:val="0"/>
+          <w:color w:val="auto"/>
+          <w:sz w:val="22"/>
+          <w:szCs w:val="22"/>
+        </w:rPr>
+        <w:t>Telepathology</w:t>
+      </w:r>
+      <w:proofErr w:type="spellEnd"/>
+      <w:r>
+        <w:rPr>
+          <w:i w:val="0"/>
+          <w:color w:val="auto"/>
+          <w:sz w:val="22"/>
+          <w:szCs w:val="22"/>
+        </w:rPr>
+        <w:t xml:space="preserve"> Configurator and the </w:t>
+      </w:r>
+      <w:proofErr w:type="spellStart"/>
+      <w:r>
+        <w:rPr>
+          <w:i w:val="0"/>
+          <w:color w:val="auto"/>
+          <w:sz w:val="22"/>
+          <w:szCs w:val="22"/>
+        </w:rPr>
+        <w:t>Telepathology</w:t>
+      </w:r>
+      <w:proofErr w:type="spellEnd"/>
+      <w:r>
+        <w:rPr>
+          <w:i w:val="0"/>
+          <w:color w:val="auto"/>
+          <w:sz w:val="22"/>
+          <w:szCs w:val="22"/>
+        </w:rPr>
+        <w:t xml:space="preserve"> </w:t>
+      </w:r>
+      <w:proofErr w:type="spellStart"/>
+      <w:r>
+        <w:rPr>
+          <w:i w:val="0"/>
+          <w:color w:val="auto"/>
+          <w:sz w:val="22"/>
+          <w:szCs w:val="22"/>
+        </w:rPr>
+        <w:t>worklist</w:t>
+      </w:r>
+      <w:proofErr w:type="spellEnd"/>
+      <w:r>
+        <w:rPr>
+          <w:i w:val="0"/>
+          <w:color w:val="auto"/>
+          <w:sz w:val="22"/>
+          <w:szCs w:val="22"/>
+        </w:rPr>
+        <w:t xml:space="preserve">.  The </w:t>
+      </w:r>
+      <w:proofErr w:type="spellStart"/>
+      <w:r>
+        <w:rPr>
+          <w:i w:val="0"/>
+          <w:color w:val="auto"/>
+          <w:sz w:val="22"/>
+          <w:szCs w:val="22"/>
+        </w:rPr>
+        <w:t>Telepathology</w:t>
+      </w:r>
+      <w:proofErr w:type="spellEnd"/>
+      <w:r>
+        <w:rPr>
+          <w:i w:val="0"/>
+          <w:color w:val="auto"/>
+          <w:sz w:val="22"/>
+          <w:szCs w:val="22"/>
+        </w:rPr>
+        <w:t xml:space="preserve"> Configurator is used by the system administrators and provides the ability to set parameters for the timeout period, and the </w:t>
+      </w:r>
+      <w:proofErr w:type="spellStart"/>
+      <w:r>
+        <w:rPr>
+          <w:i w:val="0"/>
+          <w:color w:val="auto"/>
+          <w:sz w:val="22"/>
+          <w:szCs w:val="22"/>
+        </w:rPr>
+        <w:t>rentention</w:t>
+      </w:r>
+      <w:proofErr w:type="spellEnd"/>
+      <w:r>
+        <w:rPr>
+          <w:i w:val="0"/>
+          <w:color w:val="auto"/>
+          <w:sz w:val="22"/>
+          <w:szCs w:val="22"/>
+        </w:rPr>
+        <w:t xml:space="preserve"> date for verified and released cases that are displayed on the </w:t>
+      </w:r>
+      <w:proofErr w:type="spellStart"/>
+      <w:r>
+        <w:rPr>
+          <w:i w:val="0"/>
+          <w:color w:val="auto"/>
+          <w:sz w:val="22"/>
+          <w:szCs w:val="22"/>
+        </w:rPr>
+        <w:t>worklist</w:t>
+      </w:r>
+      <w:proofErr w:type="spellEnd"/>
+      <w:r>
+        <w:rPr>
+          <w:i w:val="0"/>
+          <w:color w:val="auto"/>
+          <w:sz w:val="22"/>
+          <w:szCs w:val="22"/>
+        </w:rPr>
+        <w:t xml:space="preserve">.  The </w:t>
+      </w:r>
+      <w:proofErr w:type="spellStart"/>
+      <w:r>
+        <w:rPr>
+          <w:i w:val="0"/>
+          <w:color w:val="auto"/>
+          <w:sz w:val="22"/>
+          <w:szCs w:val="22"/>
+        </w:rPr>
+        <w:t>Telepathology</w:t>
+      </w:r>
+      <w:proofErr w:type="spellEnd"/>
+      <w:r>
+        <w:rPr>
+          <w:i w:val="0"/>
+          <w:color w:val="auto"/>
+          <w:sz w:val="22"/>
+          <w:szCs w:val="22"/>
+        </w:rPr>
+        <w:t xml:space="preserve"> </w:t>
+      </w:r>
+      <w:proofErr w:type="spellStart"/>
+      <w:r>
+        <w:rPr>
+          <w:i w:val="0"/>
+          <w:color w:val="auto"/>
+          <w:sz w:val="22"/>
+          <w:szCs w:val="22"/>
+        </w:rPr>
+        <w:t>worklist</w:t>
+      </w:r>
+      <w:proofErr w:type="spellEnd"/>
+      <w:r>
+        <w:rPr>
+          <w:i w:val="0"/>
+          <w:color w:val="auto"/>
+          <w:sz w:val="22"/>
+          <w:szCs w:val="22"/>
+        </w:rPr>
+        <w:t xml:space="preserve"> is comprised of two tabs, the Unread List and the Read List.  Each tab provides Anatomic Pathology case information from the site the user is logged into providing a comprehensive list of the cases accessioned into the </w:t>
+      </w:r>
+      <w:proofErr w:type="spellStart"/>
+      <w:r>
+        <w:rPr>
+          <w:i w:val="0"/>
+          <w:color w:val="auto"/>
+          <w:sz w:val="22"/>
+          <w:szCs w:val="22"/>
+        </w:rPr>
+        <w:t>VistA</w:t>
+      </w:r>
+      <w:proofErr w:type="spellEnd"/>
+      <w:r>
+        <w:rPr>
+          <w:i w:val="0"/>
+          <w:color w:val="auto"/>
+          <w:sz w:val="22"/>
+          <w:szCs w:val="22"/>
+        </w:rPr>
+        <w:t xml:space="preserve"> Laboratory package.  As these cases are updated, completed, verified and released the </w:t>
+      </w:r>
+      <w:proofErr w:type="spellStart"/>
+      <w:r>
+        <w:rPr>
+          <w:i w:val="0"/>
+          <w:color w:val="auto"/>
+          <w:sz w:val="22"/>
+          <w:szCs w:val="22"/>
+        </w:rPr>
+        <w:t>worklist</w:t>
+      </w:r>
+      <w:proofErr w:type="spellEnd"/>
+      <w:r>
+        <w:rPr>
+          <w:i w:val="0"/>
+          <w:color w:val="auto"/>
+          <w:sz w:val="22"/>
+          <w:szCs w:val="22"/>
+        </w:rPr>
+        <w:t xml:space="preserve"> provides information </w:t>
+      </w:r>
+      <w:r>
+        <w:rPr>
+          <w:i w:val="0"/>
+          <w:color w:val="auto"/>
+          <w:sz w:val="22"/>
+          <w:szCs w:val="22"/>
+        </w:rPr>
+        <w:t xml:space="preserve">that the pathologist may use to track their daily workload.  </w:t>
+      </w:r>
+      <w:r>
+        <w:rPr>
+          <w:i w:val="0"/>
+          <w:color w:val="auto"/>
+          <w:sz w:val="22"/>
+          <w:szCs w:val="22"/>
+        </w:rPr>
         <w:t>Image information has also been added into this application, which provides the ability to associate DICOM images from a vendor modality and associate it with a case that has a status of unread.  Cases that contain a status of completed, verified/released are unable to participate in the image association process at this time.</w:t>
       </w:r>
     </w:p>
@@ -3811,11 +4366,11 @@
       <w:r>
         <w:tab/>
       </w:r>
-      <w:bookmarkStart w:id="9" w:name="_Toc417718246"/>
+      <w:bookmarkStart w:id="10" w:name="_Toc419040752"/>
       <w:r>
         <w:t>User Access Levels</w:t>
       </w:r>
-      <w:bookmarkEnd w:id="9"/>
+      <w:bookmarkEnd w:id="10"/>
     </w:p>
     <w:tbl>
       <w:tblPr>
@@ -3887,11 +4442,19 @@
                 <w:sz w:val="20"/>
               </w:rPr>
             </w:pPr>
+            <w:proofErr w:type="spellStart"/>
             <w:r>
               <w:rPr>
                 <w:sz w:val="20"/>
               </w:rPr>
-              <w:t>Telepathology Configurator</w:t>
+              <w:t>Telepathology</w:t>
+            </w:r>
+            <w:proofErr w:type="spellEnd"/>
+            <w:r>
+              <w:rPr>
+                <w:sz w:val="20"/>
+              </w:rPr>
+              <w:t xml:space="preserve"> Configurator</w:t>
             </w:r>
           </w:p>
         </w:tc>
@@ -3990,13 +4553,29 @@
                 <w:sz w:val="20"/>
               </w:rPr>
             </w:pPr>
+            <w:proofErr w:type="spellStart"/>
             <w:r>
               <w:rPr>
                 <w:sz w:val="20"/>
               </w:rPr>
               <w:lastRenderedPageBreak/>
-              <w:t>Telepathology Worklist</w:t>
+              <w:t>Telepathology</w:t>
             </w:r>
+            <w:proofErr w:type="spellEnd"/>
+            <w:r>
+              <w:rPr>
+                <w:sz w:val="20"/>
+              </w:rPr>
+              <w:t xml:space="preserve"> </w:t>
+            </w:r>
+            <w:proofErr w:type="spellStart"/>
+            <w:r>
+              <w:rPr>
+                <w:sz w:val="20"/>
+              </w:rPr>
+              <w:t>Worklist</w:t>
+            </w:r>
+            <w:proofErr w:type="spellEnd"/>
           </w:p>
         </w:tc>
         <w:tc>
@@ -4083,7 +4662,39 @@
           <w:sz w:val="16"/>
           <w:szCs w:val="16"/>
         </w:rPr>
-        <w:t>*MAG SYSTEM allows a user access to the Telepathology worklist but provide no functionality.</w:t>
+        <w:t xml:space="preserve">*MAG SYSTEM allows a user access to the </w:t>
+      </w:r>
+      <w:proofErr w:type="spellStart"/>
+      <w:r>
+        <w:rPr>
+          <w:sz w:val="16"/>
+          <w:szCs w:val="16"/>
+        </w:rPr>
+        <w:t>Telepathology</w:t>
+      </w:r>
+      <w:proofErr w:type="spellEnd"/>
+      <w:r>
+        <w:rPr>
+          <w:sz w:val="16"/>
+          <w:szCs w:val="16"/>
+        </w:rPr>
+        <w:t xml:space="preserve"> </w:t>
+      </w:r>
+      <w:proofErr w:type="spellStart"/>
+      <w:r>
+        <w:rPr>
+          <w:sz w:val="16"/>
+          <w:szCs w:val="16"/>
+        </w:rPr>
+        <w:t>worklist</w:t>
+      </w:r>
+      <w:proofErr w:type="spellEnd"/>
+      <w:r>
+        <w:rPr>
+          <w:sz w:val="16"/>
+          <w:szCs w:val="16"/>
+        </w:rPr>
+        <w:t xml:space="preserve"> but provide no functionality.</w:t>
       </w:r>
     </w:p>
     <w:p>
@@ -4095,21 +4706,26 @@
       <w:pPr>
         <w:pStyle w:val="Heading1"/>
       </w:pPr>
-      <w:bookmarkStart w:id="10" w:name="_Toc417718247"/>
+      <w:bookmarkStart w:id="11" w:name="_Toc419040753"/>
       <w:r>
         <w:t>Getting Started</w:t>
       </w:r>
-      <w:bookmarkEnd w:id="10"/>
+      <w:bookmarkEnd w:id="11"/>
     </w:p>
     <w:p>
       <w:pPr>
         <w:pStyle w:val="Heading2"/>
       </w:pPr>
-      <w:bookmarkStart w:id="11" w:name="_Toc417718248"/>
-      <w:r>
-        <w:t>Telepathology Configurator</w:t>
-      </w:r>
-      <w:bookmarkEnd w:id="11"/>
+      <w:bookmarkStart w:id="12" w:name="_Toc419040754"/>
+      <w:proofErr w:type="spellStart"/>
+      <w:r>
+        <w:t>Telepathology</w:t>
+      </w:r>
+      <w:proofErr w:type="spellEnd"/>
+      <w:r>
+        <w:t xml:space="preserve"> Configurator</w:t>
+      </w:r>
+      <w:bookmarkEnd w:id="12"/>
     </w:p>
     <w:p>
       <w:pPr>
@@ -4129,8 +4745,9 @@
           <w:sz w:val="22"/>
           <w:szCs w:val="22"/>
         </w:rPr>
-        <w:t xml:space="preserve">The VistA Imaging Telepathology Application provides a comprehensive worklist for Anatomic </w:t>
-      </w:r>
+        <w:t xml:space="preserve">The </w:t>
+      </w:r>
+      <w:proofErr w:type="spellStart"/>
       <w:r>
         <w:rPr>
           <w:i w:val="0"/>
@@ -4138,8 +4755,9 @@
           <w:sz w:val="22"/>
           <w:szCs w:val="22"/>
         </w:rPr>
-        <w:t>xxxxxx</w:t>
-      </w:r>
+        <w:t>VistA</w:t>
+      </w:r>
+      <w:proofErr w:type="spellEnd"/>
       <w:r>
         <w:rPr>
           <w:i w:val="0"/>
@@ -4147,7 +4765,96 @@
           <w:sz w:val="22"/>
           <w:szCs w:val="22"/>
         </w:rPr>
-        <w:t xml:space="preserve">two major components, the Telepathology Configurator and the </w:t>
+        <w:t xml:space="preserve"> Imaging </w:t>
+      </w:r>
+      <w:proofErr w:type="spellStart"/>
+      <w:r>
+        <w:rPr>
+          <w:i w:val="0"/>
+          <w:color w:val="auto"/>
+          <w:sz w:val="22"/>
+          <w:szCs w:val="22"/>
+        </w:rPr>
+        <w:t>Telepathology</w:t>
+      </w:r>
+      <w:proofErr w:type="spellEnd"/>
+      <w:r>
+        <w:rPr>
+          <w:i w:val="0"/>
+          <w:color w:val="auto"/>
+          <w:sz w:val="22"/>
+          <w:szCs w:val="22"/>
+        </w:rPr>
+        <w:t xml:space="preserve"> Application provides a comprehensive </w:t>
+      </w:r>
+      <w:proofErr w:type="spellStart"/>
+      <w:r>
+        <w:rPr>
+          <w:i w:val="0"/>
+          <w:color w:val="auto"/>
+          <w:sz w:val="22"/>
+          <w:szCs w:val="22"/>
+        </w:rPr>
+        <w:t>worklist</w:t>
+      </w:r>
+      <w:proofErr w:type="spellEnd"/>
+      <w:r>
+        <w:rPr>
+          <w:i w:val="0"/>
+          <w:color w:val="auto"/>
+          <w:sz w:val="22"/>
+          <w:szCs w:val="22"/>
+        </w:rPr>
+        <w:t xml:space="preserve"> for Anatomic </w:t>
+      </w:r>
+      <w:proofErr w:type="spellStart"/>
+      <w:r>
+        <w:rPr>
+          <w:i w:val="0"/>
+          <w:color w:val="auto"/>
+          <w:sz w:val="22"/>
+          <w:szCs w:val="22"/>
+        </w:rPr>
+        <w:t>xxxxxx</w:t>
+      </w:r>
+      <w:r>
+        <w:rPr>
+          <w:i w:val="0"/>
+          <w:color w:val="auto"/>
+          <w:sz w:val="22"/>
+          <w:szCs w:val="22"/>
+        </w:rPr>
+        <w:t>two</w:t>
+      </w:r>
+      <w:proofErr w:type="spellEnd"/>
+      <w:r>
+        <w:rPr>
+          <w:i w:val="0"/>
+          <w:color w:val="auto"/>
+          <w:sz w:val="22"/>
+          <w:szCs w:val="22"/>
+        </w:rPr>
+        <w:t xml:space="preserve"> major components, the </w:t>
+      </w:r>
+      <w:proofErr w:type="spellStart"/>
+      <w:r>
+        <w:rPr>
+          <w:i w:val="0"/>
+          <w:color w:val="auto"/>
+          <w:sz w:val="22"/>
+          <w:szCs w:val="22"/>
+        </w:rPr>
+        <w:t>Telepathology</w:t>
+      </w:r>
+      <w:proofErr w:type="spellEnd"/>
+      <w:r>
+        <w:rPr>
+          <w:i w:val="0"/>
+          <w:color w:val="auto"/>
+          <w:sz w:val="22"/>
+          <w:szCs w:val="22"/>
+        </w:rPr>
+        <w:t xml:space="preserve"> Configurator and the </w:t>
       </w:r>
     </w:p>
     <w:p>
@@ -4182,7 +4889,7 @@
                     </pic:cNvPicPr>
                   </pic:nvPicPr>
                   <pic:blipFill>
-                    <a:blip r:embed="rId19">
+                    <a:blip r:embed="rId14">
                       <a:extLst>
                         <a:ext uri="{28A0092B-C50C-407E-A947-70E740481C1C}">
                           <a14:useLocalDpi xmlns:a14="http://schemas.microsoft.com/office/drawing/2010/main" val="0"/>
@@ -4243,7 +4950,15 @@
         <w:fldChar w:fldCharType="end"/>
       </w:r>
       <w:r>
-        <w:t xml:space="preserve"> - Telepathology Configurator showing default settings.</w:t>
+        <w:t xml:space="preserve"> - </w:t>
+      </w:r>
+      <w:proofErr w:type="spellStart"/>
+      <w:r>
+        <w:t>Telepathology</w:t>
+      </w:r>
+      <w:proofErr w:type="spellEnd"/>
+      <w:r>
+        <w:t xml:space="preserve"> Configurator showing default settings.</w:t>
       </w:r>
     </w:p>
     <w:p>
@@ -4265,11 +4980,19 @@
         </w:numPr>
         <w:ind w:left="907" w:hanging="907"/>
       </w:pPr>
-      <w:bookmarkStart w:id="12" w:name="_Toc417718249"/>
-      <w:r>
-        <w:t>The Telepathology Configurator</w:t>
-      </w:r>
-      <w:bookmarkEnd w:id="12"/>
+      <w:bookmarkStart w:id="13" w:name="_Toc419040755"/>
+      <w:r>
+        <w:t xml:space="preserve">The </w:t>
+      </w:r>
+      <w:proofErr w:type="spellStart"/>
+      <w:r>
+        <w:t>Telepathology</w:t>
+      </w:r>
+      <w:proofErr w:type="spellEnd"/>
+      <w:r>
+        <w:t xml:space="preserve"> Configurator</w:t>
+      </w:r>
+      <w:bookmarkEnd w:id="13"/>
       <w:r>
         <w:t xml:space="preserve"> </w:t>
       </w:r>
@@ -4308,14 +5031,24 @@
       <w:pPr>
         <w:pStyle w:val="Heading2"/>
       </w:pPr>
-      <w:bookmarkStart w:id="13" w:name="_Toc417718250"/>
+      <w:bookmarkStart w:id="14" w:name="_Toc419040756"/>
+      <w:proofErr w:type="spellStart"/>
       <w:r>
         <w:t>T</w:t>
       </w:r>
       <w:r>
-        <w:t>elepathology Worklist</w:t>
-      </w:r>
-      <w:bookmarkEnd w:id="13"/>
+        <w:t>elepathology</w:t>
+      </w:r>
+      <w:proofErr w:type="spellEnd"/>
+      <w:r>
+        <w:t xml:space="preserve"> </w:t>
+      </w:r>
+      <w:proofErr w:type="spellStart"/>
+      <w:r>
+        <w:t>Worklist</w:t>
+      </w:r>
+      <w:bookmarkEnd w:id="14"/>
+      <w:proofErr w:type="spellEnd"/>
     </w:p>
     <w:p>
       <w:pPr>
@@ -4340,7 +5073,107 @@
           <w:sz w:val="22"/>
           <w:szCs w:val="22"/>
         </w:rPr>
-        <w:t xml:space="preserve">The VistA Imaging Telepathology Application provides a comprehensive worklist for Anatomic Pathology cases.  The worklist has two major components, the Telepathology Configurator and the </w:t>
+        <w:t xml:space="preserve">The </w:t>
+      </w:r>
+      <w:proofErr w:type="spellStart"/>
+      <w:r>
+        <w:rPr>
+          <w:i w:val="0"/>
+          <w:color w:val="auto"/>
+          <w:sz w:val="22"/>
+          <w:szCs w:val="22"/>
+        </w:rPr>
+        <w:t>VistA</w:t>
+      </w:r>
+      <w:proofErr w:type="spellEnd"/>
+      <w:r>
+        <w:rPr>
+          <w:i w:val="0"/>
+          <w:color w:val="auto"/>
+          <w:sz w:val="22"/>
+          <w:szCs w:val="22"/>
+        </w:rPr>
+        <w:t xml:space="preserve"> Imaging </w:t>
+      </w:r>
+      <w:proofErr w:type="spellStart"/>
+      <w:r>
+        <w:rPr>
+          <w:i w:val="0"/>
+          <w:color w:val="auto"/>
+          <w:sz w:val="22"/>
+          <w:szCs w:val="22"/>
+        </w:rPr>
+        <w:t>Telepathology</w:t>
+      </w:r>
+      <w:proofErr w:type="spellEnd"/>
+      <w:r>
+        <w:rPr>
+          <w:i w:val="0"/>
+          <w:color w:val="auto"/>
+          <w:sz w:val="22"/>
+          <w:szCs w:val="22"/>
+        </w:rPr>
+        <w:t xml:space="preserve"> Application provides a comprehensive </w:t>
+      </w:r>
+      <w:proofErr w:type="spellStart"/>
+      <w:r>
+        <w:rPr>
+          <w:i w:val="0"/>
+          <w:color w:val="auto"/>
+          <w:sz w:val="22"/>
+          <w:szCs w:val="22"/>
+        </w:rPr>
+        <w:t>worklist</w:t>
+      </w:r>
+      <w:proofErr w:type="spellEnd"/>
+      <w:r>
+        <w:rPr>
+          <w:i w:val="0"/>
+          <w:color w:val="auto"/>
+          <w:sz w:val="22"/>
+          <w:szCs w:val="22"/>
+        </w:rPr>
+        <w:t xml:space="preserve"> for Anatomic Pathology cases.  The </w:t>
+      </w:r>
+      <w:proofErr w:type="spellStart"/>
+      <w:r>
+        <w:rPr>
+          <w:i w:val="0"/>
+          <w:color w:val="auto"/>
+          <w:sz w:val="22"/>
+          <w:szCs w:val="22"/>
+        </w:rPr>
+        <w:t>worklist</w:t>
+      </w:r>
+      <w:proofErr w:type="spellEnd"/>
+      <w:r>
+        <w:rPr>
+          <w:i w:val="0"/>
+          <w:color w:val="auto"/>
+          <w:sz w:val="22"/>
+          <w:szCs w:val="22"/>
+        </w:rPr>
+        <w:t xml:space="preserve"> has two major components, the </w:t>
+      </w:r>
+      <w:proofErr w:type="spellStart"/>
+      <w:r>
+        <w:rPr>
+          <w:i w:val="0"/>
+          <w:color w:val="auto"/>
+          <w:sz w:val="22"/>
+          <w:szCs w:val="22"/>
+        </w:rPr>
+        <w:t>Telepathology</w:t>
+      </w:r>
+      <w:proofErr w:type="spellEnd"/>
+      <w:r>
+        <w:rPr>
+          <w:i w:val="0"/>
+          <w:color w:val="auto"/>
+          <w:sz w:val="22"/>
+          <w:szCs w:val="22"/>
+        </w:rPr>
+        <w:t xml:space="preserve"> Configurator and the </w:t>
       </w:r>
       <w:r>
         <w:rPr>
@@ -4419,7 +5252,7 @@
                     </pic:cNvPicPr>
                   </pic:nvPicPr>
                   <pic:blipFill>
-                    <a:blip r:embed="rId20">
+                    <a:blip r:embed="rId15">
                       <a:extLst>
                         <a:ext uri="{28A0092B-C50C-407E-A947-70E740481C1C}">
                           <a14:useLocalDpi xmlns:a14="http://schemas.microsoft.com/office/drawing/2010/main" val="0"/>
@@ -4486,7 +5319,23 @@
         <w:fldChar w:fldCharType="end"/>
       </w:r>
       <w:r>
-        <w:t xml:space="preserve"> - Telepathology Worklist showing the Unread tab.</w:t>
+        <w:t xml:space="preserve"> - </w:t>
+      </w:r>
+      <w:proofErr w:type="spellStart"/>
+      <w:r>
+        <w:t>Telepathology</w:t>
+      </w:r>
+      <w:proofErr w:type="spellEnd"/>
+      <w:r>
+        <w:t xml:space="preserve"> </w:t>
+      </w:r>
+      <w:proofErr w:type="spellStart"/>
+      <w:r>
+        <w:t>Worklist</w:t>
+      </w:r>
+      <w:proofErr w:type="spellEnd"/>
+      <w:r>
+        <w:t xml:space="preserve"> showing the Unread tab.</w:t>
       </w:r>
     </w:p>
     <w:p>
@@ -4522,7 +5371,7 @@
                     </pic:cNvPicPr>
                   </pic:nvPicPr>
                   <pic:blipFill>
-                    <a:blip r:embed="rId21">
+                    <a:blip r:embed="rId16">
                       <a:extLst>
                         <a:ext uri="{28A0092B-C50C-407E-A947-70E740481C1C}">
                           <a14:useLocalDpi xmlns:a14="http://schemas.microsoft.com/office/drawing/2010/main" val="0"/>
@@ -4583,7 +5432,23 @@
         <w:fldChar w:fldCharType="end"/>
       </w:r>
       <w:r>
-        <w:t xml:space="preserve"> - Telepathology Worklist showing a case with images.</w:t>
+        <w:t xml:space="preserve"> - </w:t>
+      </w:r>
+      <w:proofErr w:type="spellStart"/>
+      <w:r>
+        <w:t>Telepathology</w:t>
+      </w:r>
+      <w:proofErr w:type="spellEnd"/>
+      <w:r>
+        <w:t xml:space="preserve"> </w:t>
+      </w:r>
+      <w:proofErr w:type="spellStart"/>
+      <w:r>
+        <w:t>Worklist</w:t>
+      </w:r>
+      <w:proofErr w:type="spellEnd"/>
+      <w:r>
+        <w:t xml:space="preserve"> showing a case with images.</w:t>
       </w:r>
     </w:p>
     <w:p/>
@@ -4593,11 +5458,11 @@
       <w:pPr>
         <w:pStyle w:val="Heading2"/>
       </w:pPr>
-      <w:bookmarkStart w:id="14" w:name="_Toc417718251"/>
+      <w:bookmarkStart w:id="15" w:name="_Toc419040757"/>
       <w:r>
         <w:t>Using Clinical Display to view Images</w:t>
       </w:r>
-      <w:bookmarkEnd w:id="14"/>
+      <w:bookmarkEnd w:id="15"/>
     </w:p>
     <w:p>
       <w:pPr>
@@ -4612,14 +5477,94 @@
           <w:i w:val="0"/>
           <w:color w:val="auto"/>
         </w:rPr>
-        <w:t xml:space="preserve">The Telepathology worklist has included functions that now allow for approved DICOM modalities to associate images with Laboratory Anatomic Pathology cases.   Located on the Worklist (both Unread and Read tabs) is a button that reads View Images.   When an image count is present that means there are images associated </w:t>
-      </w:r>
-      <w:r>
-        <w:rPr>
-          <w:i w:val="0"/>
-          <w:color w:val="auto"/>
-        </w:rPr>
-        <w:t>with a particular accession. In order to view those images the user may manually launch the Clinical Display application or the user may select the View Images button directly from the Worklist.  When that button is clicked, the VistA Imaging Clinical Display application will launch displaying all images for the patient selected.   (Note – CCOW must be actively running on the system in order for patient context to be maintained.)</w:t>
+        <w:t xml:space="preserve">The </w:t>
+      </w:r>
+      <w:proofErr w:type="spellStart"/>
+      <w:r>
+        <w:rPr>
+          <w:i w:val="0"/>
+          <w:color w:val="auto"/>
+        </w:rPr>
+        <w:t>Telepathology</w:t>
+      </w:r>
+      <w:proofErr w:type="spellEnd"/>
+      <w:r>
+        <w:rPr>
+          <w:i w:val="0"/>
+          <w:color w:val="auto"/>
+        </w:rPr>
+        <w:t xml:space="preserve"> </w:t>
+      </w:r>
+      <w:proofErr w:type="spellStart"/>
+      <w:r>
+        <w:rPr>
+          <w:i w:val="0"/>
+          <w:color w:val="auto"/>
+        </w:rPr>
+        <w:t>worklist</w:t>
+      </w:r>
+      <w:proofErr w:type="spellEnd"/>
+      <w:r>
+        <w:rPr>
+          <w:i w:val="0"/>
+          <w:color w:val="auto"/>
+        </w:rPr>
+        <w:t xml:space="preserve"> has included functions that now allow for approved DICOM modalities to associate images with Laboratory Anatomic Pathology cases.   Located on the </w:t>
+      </w:r>
+      <w:proofErr w:type="spellStart"/>
+      <w:r>
+        <w:rPr>
+          <w:i w:val="0"/>
+          <w:color w:val="auto"/>
+        </w:rPr>
+        <w:t>Worklist</w:t>
+      </w:r>
+      <w:proofErr w:type="spellEnd"/>
+      <w:r>
+        <w:rPr>
+          <w:i w:val="0"/>
+          <w:color w:val="auto"/>
+        </w:rPr>
+        <w:t xml:space="preserve"> (both Unread and Read tabs) is a button that reads View Images.   When an image count is present that means there are images associated </w:t>
+      </w:r>
+      <w:r>
+        <w:rPr>
+          <w:i w:val="0"/>
+          <w:color w:val="auto"/>
+        </w:rPr>
+        <w:t xml:space="preserve">with a particular accession. In order to view those images the user may manually launch the Clinical Display application or the user may select the View Images button directly from the </w:t>
+      </w:r>
+      <w:proofErr w:type="spellStart"/>
+      <w:r>
+        <w:rPr>
+          <w:i w:val="0"/>
+          <w:color w:val="auto"/>
+        </w:rPr>
+        <w:t>Worklist</w:t>
+      </w:r>
+      <w:proofErr w:type="spellEnd"/>
+      <w:r>
+        <w:rPr>
+          <w:i w:val="0"/>
+          <w:color w:val="auto"/>
+        </w:rPr>
+        <w:t xml:space="preserve">.  When that button is clicked, the </w:t>
+      </w:r>
+      <w:proofErr w:type="spellStart"/>
+      <w:r>
+        <w:rPr>
+          <w:i w:val="0"/>
+          <w:color w:val="auto"/>
+        </w:rPr>
+        <w:t>VistA</w:t>
+      </w:r>
+      <w:proofErr w:type="spellEnd"/>
+      <w:r>
+        <w:rPr>
+          <w:i w:val="0"/>
+          <w:color w:val="auto"/>
+        </w:rPr>
+        <w:t xml:space="preserve"> Imaging Clinical Display application will launch displaying all images for the patient selected.   (Note – CCOW must be actively running on the system in order for patient context to be maintained.)</w:t>
       </w:r>
     </w:p>
     <w:p>
@@ -4631,11 +5576,11 @@
       <w:pPr>
         <w:pStyle w:val="Heading2"/>
       </w:pPr>
-      <w:bookmarkStart w:id="15" w:name="_Toc417718252"/>
+      <w:bookmarkStart w:id="16" w:name="_Toc419040758"/>
       <w:r>
         <w:t>Exit System</w:t>
       </w:r>
-      <w:bookmarkEnd w:id="15"/>
+      <w:bookmarkEnd w:id="16"/>
     </w:p>
     <w:p>
       <w:pPr>
@@ -4647,7 +5592,55 @@
           <w:i w:val="0"/>
           <w:color w:val="auto"/>
         </w:rPr>
-        <w:t xml:space="preserve">Both the Telepathology Configurator and the Telepathology Worklist utilize the same mechanism to log off or exit the system.  From the main menu select File and then LOG OFF or Exit. </w:t>
+        <w:t xml:space="preserve">Both the </w:t>
+      </w:r>
+      <w:proofErr w:type="spellStart"/>
+      <w:r>
+        <w:rPr>
+          <w:i w:val="0"/>
+          <w:color w:val="auto"/>
+        </w:rPr>
+        <w:t>Telepathology</w:t>
+      </w:r>
+      <w:proofErr w:type="spellEnd"/>
+      <w:r>
+        <w:rPr>
+          <w:i w:val="0"/>
+          <w:color w:val="auto"/>
+        </w:rPr>
+        <w:t xml:space="preserve"> Configurator and the </w:t>
+      </w:r>
+      <w:proofErr w:type="spellStart"/>
+      <w:r>
+        <w:rPr>
+          <w:i w:val="0"/>
+          <w:color w:val="auto"/>
+        </w:rPr>
+        <w:t>Telepathology</w:t>
+      </w:r>
+      <w:proofErr w:type="spellEnd"/>
+      <w:r>
+        <w:rPr>
+          <w:i w:val="0"/>
+          <w:color w:val="auto"/>
+        </w:rPr>
+        <w:t xml:space="preserve"> </w:t>
+      </w:r>
+      <w:proofErr w:type="spellStart"/>
+      <w:r>
+        <w:rPr>
+          <w:i w:val="0"/>
+          <w:color w:val="auto"/>
+        </w:rPr>
+        <w:t>Worklist</w:t>
+      </w:r>
+      <w:proofErr w:type="spellEnd"/>
+      <w:r>
+        <w:rPr>
+          <w:i w:val="0"/>
+          <w:color w:val="auto"/>
+        </w:rPr>
+        <w:t xml:space="preserve"> utilize the same mechanism to log off or exit the system.  From the main menu select File and then LOG OFF or Exit. </w:t>
       </w:r>
       <w:r>
         <w:rPr>
@@ -4669,12 +5662,25 @@
       <w:pPr>
         <w:pStyle w:val="Heading1"/>
       </w:pPr>
-      <w:bookmarkStart w:id="16" w:name="_Toc417718253"/>
+      <w:bookmarkStart w:id="17" w:name="_Toc419040759"/>
       <w:r>
         <w:lastRenderedPageBreak/>
-        <w:t>Using the Telepathology Worklist</w:t>
-      </w:r>
-      <w:bookmarkEnd w:id="16"/>
+        <w:t xml:space="preserve">Using the </w:t>
+      </w:r>
+      <w:proofErr w:type="spellStart"/>
+      <w:r>
+        <w:t>Telepathology</w:t>
+      </w:r>
+      <w:proofErr w:type="spellEnd"/>
+      <w:r>
+        <w:t xml:space="preserve"> </w:t>
+      </w:r>
+      <w:proofErr w:type="spellStart"/>
+      <w:r>
+        <w:t>Worklist</w:t>
+      </w:r>
+      <w:bookmarkEnd w:id="17"/>
+      <w:proofErr w:type="spellEnd"/>
     </w:p>
     <w:p>
       <w:pPr>
@@ -4685,11 +5691,11 @@
       <w:pPr>
         <w:pStyle w:val="Heading2"/>
       </w:pPr>
-      <w:bookmarkStart w:id="17" w:name="_Toc417718254"/>
+      <w:bookmarkStart w:id="18" w:name="_Toc419040760"/>
       <w:r>
         <w:t>Reserve/Un-Reserve a Case</w:t>
       </w:r>
-      <w:bookmarkEnd w:id="17"/>
+      <w:bookmarkEnd w:id="18"/>
     </w:p>
     <w:p>
       <w:pPr>
@@ -4742,6 +5748,492 @@
             <wp:extent cx="5943600" cy="3343275"/>
             <wp:effectExtent l="0" t="0" r="0" b="9525"/>
             <wp:docPr id="14" name="Picture 14"/>
+            <wp:cNvGraphicFramePr>
+              <a:graphicFrameLocks xmlns:a="http://schemas.openxmlformats.org/drawingml/2006/main" noChangeAspect="1"/>
+            </wp:cNvGraphicFramePr>
+            <a:graphic xmlns:a="http://schemas.openxmlformats.org/drawingml/2006/main">
+              <a:graphicData uri="http://schemas.openxmlformats.org/drawingml/2006/picture">
+                <pic:pic xmlns:pic="http://schemas.openxmlformats.org/drawingml/2006/picture">
+                  <pic:nvPicPr>
+                    <pic:cNvPr id="1" name=""/>
+                    <pic:cNvPicPr/>
+                  </pic:nvPicPr>
+                  <pic:blipFill>
+                    <a:blip r:embed="rId17"/>
+                    <a:stretch>
+                      <a:fillRect/>
+                    </a:stretch>
+                  </pic:blipFill>
+                  <pic:spPr>
+                    <a:xfrm>
+                      <a:off x="0" y="0"/>
+                      <a:ext cx="5943600" cy="3343275"/>
+                    </a:xfrm>
+                    <a:prstGeom prst="rect">
+                      <a:avLst/>
+                    </a:prstGeom>
+                  </pic:spPr>
+                </pic:pic>
+              </a:graphicData>
+            </a:graphic>
+          </wp:inline>
+        </w:drawing>
+      </w:r>
+    </w:p>
+    <w:p>
+      <w:pPr>
+        <w:pStyle w:val="BodyText"/>
+      </w:pPr>
+    </w:p>
+    <w:p>
+      <w:pPr>
+        <w:pStyle w:val="InstructionalText1"/>
+        <w:jc w:val="both"/>
+        <w:rPr>
+          <w:i w:val="0"/>
+          <w:color w:val="auto"/>
+        </w:rPr>
+      </w:pPr>
+      <w:r>
+        <w:rPr>
+          <w:i w:val="0"/>
+          <w:color w:val="auto"/>
+        </w:rPr>
+        <w:t>Right a case on the case list to un-reserve a reserved case.</w:t>
+      </w:r>
+    </w:p>
+    <w:p>
+      <w:pPr>
+        <w:pStyle w:val="BodyText"/>
+      </w:pPr>
+      <w:r>
+        <w:rPr>
+          <w:noProof/>
+        </w:rPr>
+        <w:lastRenderedPageBreak/>
+        <w:drawing>
+          <wp:inline distT="0" distB="0" distL="0" distR="0" wp14:anchorId="188891BB" wp14:editId="4A4B7146">
+            <wp:extent cx="5943600" cy="3343275"/>
+            <wp:effectExtent l="0" t="0" r="0" b="9525"/>
+            <wp:docPr id="15" name="Picture 15"/>
+            <wp:cNvGraphicFramePr>
+              <a:graphicFrameLocks xmlns:a="http://schemas.openxmlformats.org/drawingml/2006/main" noChangeAspect="1"/>
+            </wp:cNvGraphicFramePr>
+            <a:graphic xmlns:a="http://schemas.openxmlformats.org/drawingml/2006/main">
+              <a:graphicData uri="http://schemas.openxmlformats.org/drawingml/2006/picture">
+                <pic:pic xmlns:pic="http://schemas.openxmlformats.org/drawingml/2006/picture">
+                  <pic:nvPicPr>
+                    <pic:cNvPr id="1" name=""/>
+                    <pic:cNvPicPr/>
+                  </pic:nvPicPr>
+                  <pic:blipFill>
+                    <a:blip r:embed="rId18"/>
+                    <a:stretch>
+                      <a:fillRect/>
+                    </a:stretch>
+                  </pic:blipFill>
+                  <pic:spPr>
+                    <a:xfrm>
+                      <a:off x="0" y="0"/>
+                      <a:ext cx="5943600" cy="3343275"/>
+                    </a:xfrm>
+                    <a:prstGeom prst="rect">
+                      <a:avLst/>
+                    </a:prstGeom>
+                  </pic:spPr>
+                </pic:pic>
+              </a:graphicData>
+            </a:graphic>
+          </wp:inline>
+        </w:drawing>
+      </w:r>
+    </w:p>
+    <w:p>
+      <w:pPr>
+        <w:pStyle w:val="BodyText"/>
+      </w:pPr>
+    </w:p>
+    <w:p>
+      <w:pPr>
+        <w:pStyle w:val="BodyText"/>
+      </w:pPr>
+    </w:p>
+    <w:p>
+      <w:pPr>
+        <w:pStyle w:val="Heading2"/>
+      </w:pPr>
+      <w:bookmarkStart w:id="19" w:name="_Toc419040761"/>
+      <w:r>
+        <w:t>Reports</w:t>
+      </w:r>
+      <w:bookmarkEnd w:id="19"/>
+    </w:p>
+    <w:p>
+      <w:pPr>
+        <w:pStyle w:val="InstructionalText1"/>
+        <w:jc w:val="both"/>
+        <w:rPr>
+          <w:i w:val="0"/>
+          <w:color w:val="auto"/>
+        </w:rPr>
+      </w:pPr>
+      <w:r>
+        <w:rPr>
+          <w:i w:val="0"/>
+          <w:color w:val="auto"/>
+        </w:rPr>
+        <w:t xml:space="preserve">Right a case on the case list </w:t>
+      </w:r>
+      <w:r>
+        <w:rPr>
+          <w:i w:val="0"/>
+          <w:color w:val="auto"/>
+        </w:rPr>
+        <w:t xml:space="preserve">and select View Report </w:t>
+      </w:r>
+      <w:r>
+        <w:rPr>
+          <w:i w:val="0"/>
+          <w:color w:val="auto"/>
+        </w:rPr>
+        <w:t xml:space="preserve">to </w:t>
+      </w:r>
+      <w:r>
+        <w:rPr>
+          <w:i w:val="0"/>
+          <w:color w:val="auto"/>
+        </w:rPr>
+        <w:t>view the report of the case</w:t>
+      </w:r>
+      <w:r>
+        <w:rPr>
+          <w:i w:val="0"/>
+          <w:color w:val="auto"/>
+        </w:rPr>
+        <w:t>.</w:t>
+      </w:r>
+    </w:p>
+    <w:p>
+      <w:pPr>
+        <w:pStyle w:val="BodyText"/>
+      </w:pPr>
+    </w:p>
+    <w:p>
+      <w:pPr>
+        <w:pStyle w:val="BodyText"/>
+      </w:pPr>
+      <w:r>
+        <w:rPr>
+          <w:noProof/>
+        </w:rPr>
+        <w:drawing>
+          <wp:inline distT="0" distB="0" distL="0" distR="0" wp14:anchorId="72AFEB94" wp14:editId="0242ED9A">
+            <wp:extent cx="5943600" cy="3343275"/>
+            <wp:effectExtent l="0" t="0" r="0" b="9525"/>
+            <wp:docPr id="10" name="Picture 10"/>
+            <wp:cNvGraphicFramePr>
+              <a:graphicFrameLocks xmlns:a="http://schemas.openxmlformats.org/drawingml/2006/main" noChangeAspect="1"/>
+            </wp:cNvGraphicFramePr>
+            <a:graphic xmlns:a="http://schemas.openxmlformats.org/drawingml/2006/main">
+              <a:graphicData uri="http://schemas.openxmlformats.org/drawingml/2006/picture">
+                <pic:pic xmlns:pic="http://schemas.openxmlformats.org/drawingml/2006/picture">
+                  <pic:nvPicPr>
+                    <pic:cNvPr id="1" name=""/>
+                    <pic:cNvPicPr/>
+                  </pic:nvPicPr>
+                  <pic:blipFill>
+                    <a:blip r:embed="rId19"/>
+                    <a:stretch>
+                      <a:fillRect/>
+                    </a:stretch>
+                  </pic:blipFill>
+                  <pic:spPr>
+                    <a:xfrm>
+                      <a:off x="0" y="0"/>
+                      <a:ext cx="5943600" cy="3343275"/>
+                    </a:xfrm>
+                    <a:prstGeom prst="rect">
+                      <a:avLst/>
+                    </a:prstGeom>
+                  </pic:spPr>
+                </pic:pic>
+              </a:graphicData>
+            </a:graphic>
+          </wp:inline>
+        </w:drawing>
+      </w:r>
+    </w:p>
+    <w:p>
+      <w:pPr>
+        <w:pStyle w:val="InstructionalText1"/>
+        <w:jc w:val="both"/>
+        <w:rPr>
+          <w:i w:val="0"/>
+          <w:color w:val="auto"/>
+        </w:rPr>
+      </w:pPr>
+      <w:r>
+        <w:rPr>
+          <w:i w:val="0"/>
+          <w:color w:val="auto"/>
+        </w:rPr>
+        <w:lastRenderedPageBreak/>
+        <w:t xml:space="preserve">To edit a report, </w:t>
+      </w:r>
+      <w:r>
+        <w:rPr>
+          <w:i w:val="0"/>
+          <w:color w:val="auto"/>
+        </w:rPr>
+        <w:t xml:space="preserve">select </w:t>
+      </w:r>
+      <w:r>
+        <w:rPr>
+          <w:i w:val="0"/>
+          <w:color w:val="auto"/>
+        </w:rPr>
+        <w:t>Edit</w:t>
+      </w:r>
+      <w:r>
+        <w:rPr>
+          <w:i w:val="0"/>
+          <w:color w:val="auto"/>
+        </w:rPr>
+        <w:t xml:space="preserve"> R</w:t>
+      </w:r>
+      <w:r>
+        <w:rPr>
+          <w:i w:val="0"/>
+          <w:color w:val="auto"/>
+        </w:rPr>
+        <w:t>eport</w:t>
+      </w:r>
+      <w:r>
+        <w:rPr>
+          <w:i w:val="0"/>
+          <w:color w:val="auto"/>
+        </w:rPr>
+        <w:t>.</w:t>
+      </w:r>
+    </w:p>
+    <w:p>
+      <w:pPr>
+        <w:pStyle w:val="BodyText"/>
+      </w:pPr>
+      <w:r>
+        <w:rPr>
+          <w:noProof/>
+        </w:rPr>
+        <w:drawing>
+          <wp:inline distT="0" distB="0" distL="0" distR="0" wp14:anchorId="2F724E95" wp14:editId="050EF249">
+            <wp:extent cx="5943600" cy="3343275"/>
+            <wp:effectExtent l="0" t="0" r="0" b="9525"/>
+            <wp:docPr id="11" name="Picture 11"/>
+            <wp:cNvGraphicFramePr>
+              <a:graphicFrameLocks xmlns:a="http://schemas.openxmlformats.org/drawingml/2006/main" noChangeAspect="1"/>
+            </wp:cNvGraphicFramePr>
+            <a:graphic xmlns:a="http://schemas.openxmlformats.org/drawingml/2006/main">
+              <a:graphicData uri="http://schemas.openxmlformats.org/drawingml/2006/picture">
+                <pic:pic xmlns:pic="http://schemas.openxmlformats.org/drawingml/2006/picture">
+                  <pic:nvPicPr>
+                    <pic:cNvPr id="1" name=""/>
+                    <pic:cNvPicPr/>
+                  </pic:nvPicPr>
+                  <pic:blipFill>
+                    <a:blip r:embed="rId20"/>
+                    <a:stretch>
+                      <a:fillRect/>
+                    </a:stretch>
+                  </pic:blipFill>
+                  <pic:spPr>
+                    <a:xfrm>
+                      <a:off x="0" y="0"/>
+                      <a:ext cx="5943600" cy="3343275"/>
+                    </a:xfrm>
+                    <a:prstGeom prst="rect">
+                      <a:avLst/>
+                    </a:prstGeom>
+                  </pic:spPr>
+                </pic:pic>
+              </a:graphicData>
+            </a:graphic>
+          </wp:inline>
+        </w:drawing>
+      </w:r>
+    </w:p>
+    <w:p>
+      <w:pPr>
+        <w:pStyle w:val="BodyText"/>
+      </w:pPr>
+    </w:p>
+    <w:p>
+      <w:pPr>
+        <w:pStyle w:val="BodyText"/>
+        <w:jc w:val="both"/>
+      </w:pPr>
+      <w:r>
+        <w:t xml:space="preserve">There are three tabs: Main, Supplementary, and Coding. For the Supplementary Report, the left pane is used to enter new information.  And the right pane shows </w:t>
+      </w:r>
+      <w:proofErr w:type="gramStart"/>
+      <w:r>
+        <w:t>the  information</w:t>
+      </w:r>
+      <w:proofErr w:type="gramEnd"/>
+      <w:r>
+        <w:t xml:space="preserve"> entered before. When the New button is clicked, the text entered in the left pane will be added to the right pane.</w:t>
+      </w:r>
+    </w:p>
+    <w:p>
+      <w:pPr>
+        <w:pStyle w:val="BodyText"/>
+      </w:pPr>
+    </w:p>
+    <w:p>
+      <w:pPr>
+        <w:pStyle w:val="BodyText"/>
+      </w:pPr>
+      <w:r>
+        <w:rPr>
+          <w:noProof/>
+        </w:rPr>
+        <w:drawing>
+          <wp:inline distT="0" distB="0" distL="0" distR="0" wp14:anchorId="25E93ED0" wp14:editId="566587E6">
+            <wp:extent cx="5943600" cy="3343275"/>
+            <wp:effectExtent l="0" t="0" r="0" b="9525"/>
+            <wp:docPr id="12" name="Picture 12"/>
+            <wp:cNvGraphicFramePr>
+              <a:graphicFrameLocks xmlns:a="http://schemas.openxmlformats.org/drawingml/2006/main" noChangeAspect="1"/>
+            </wp:cNvGraphicFramePr>
+            <a:graphic xmlns:a="http://schemas.openxmlformats.org/drawingml/2006/main">
+              <a:graphicData uri="http://schemas.openxmlformats.org/drawingml/2006/picture">
+                <pic:pic xmlns:pic="http://schemas.openxmlformats.org/drawingml/2006/picture">
+                  <pic:nvPicPr>
+                    <pic:cNvPr id="1" name=""/>
+                    <pic:cNvPicPr/>
+                  </pic:nvPicPr>
+                  <pic:blipFill>
+                    <a:blip r:embed="rId21"/>
+                    <a:stretch>
+                      <a:fillRect/>
+                    </a:stretch>
+                  </pic:blipFill>
+                  <pic:spPr>
+                    <a:xfrm>
+                      <a:off x="0" y="0"/>
+                      <a:ext cx="5943600" cy="3343275"/>
+                    </a:xfrm>
+                    <a:prstGeom prst="rect">
+                      <a:avLst/>
+                    </a:prstGeom>
+                  </pic:spPr>
+                </pic:pic>
+              </a:graphicData>
+            </a:graphic>
+          </wp:inline>
+        </w:drawing>
+      </w:r>
+    </w:p>
+    <w:p>
+      <w:pPr>
+        <w:pStyle w:val="Heading2"/>
+      </w:pPr>
+      <w:bookmarkStart w:id="20" w:name="_Toc419040762"/>
+      <w:r>
+        <w:lastRenderedPageBreak/>
+        <w:t>Images</w:t>
+      </w:r>
+      <w:bookmarkEnd w:id="20"/>
+    </w:p>
+    <w:p>
+      <w:pPr>
+        <w:pStyle w:val="InstructionalText1"/>
+        <w:jc w:val="both"/>
+        <w:rPr>
+          <w:i w:val="0"/>
+          <w:color w:val="auto"/>
+        </w:rPr>
+      </w:pPr>
+      <w:r>
+        <w:rPr>
+          <w:i w:val="0"/>
+          <w:color w:val="auto"/>
+        </w:rPr>
+        <w:t xml:space="preserve">Right a case on the case </w:t>
+      </w:r>
+      <w:r>
+        <w:rPr>
+          <w:i w:val="0"/>
+          <w:color w:val="auto"/>
+        </w:rPr>
+        <w:t>list to and select View Images to view the images.</w:t>
+      </w:r>
+    </w:p>
+    <w:p>
+      <w:pPr>
+        <w:pStyle w:val="BodyText"/>
+      </w:pPr>
+    </w:p>
+    <w:p>
+      <w:pPr>
+        <w:pStyle w:val="Heading2"/>
+      </w:pPr>
+      <w:bookmarkStart w:id="21" w:name="_Toc419040763"/>
+      <w:r>
+        <w:t>Notes</w:t>
+      </w:r>
+      <w:bookmarkEnd w:id="21"/>
+    </w:p>
+    <w:p>
+      <w:pPr>
+        <w:pStyle w:val="InstructionalText1"/>
+        <w:jc w:val="both"/>
+        <w:rPr>
+          <w:i w:val="0"/>
+          <w:color w:val="auto"/>
+        </w:rPr>
+      </w:pPr>
+      <w:r>
+        <w:rPr>
+          <w:i w:val="0"/>
+          <w:color w:val="auto"/>
+        </w:rPr>
+        <w:t xml:space="preserve">Right a case on the case list </w:t>
+      </w:r>
+      <w:r>
+        <w:rPr>
+          <w:i w:val="0"/>
+          <w:color w:val="auto"/>
+        </w:rPr>
+        <w:t>and select View Notes to view the notes</w:t>
+      </w:r>
+      <w:r>
+        <w:rPr>
+          <w:i w:val="0"/>
+          <w:color w:val="auto"/>
+        </w:rPr>
+        <w:t>.</w:t>
+      </w:r>
+      <w:r>
+        <w:rPr>
+          <w:i w:val="0"/>
+          <w:color w:val="auto"/>
+        </w:rPr>
+        <w:t xml:space="preserve">  </w:t>
+      </w:r>
+    </w:p>
+    <w:p>
+      <w:pPr>
+        <w:pStyle w:val="BodyText"/>
+      </w:pPr>
+      <w:r>
+        <w:rPr>
+          <w:noProof/>
+        </w:rPr>
+        <w:drawing>
+          <wp:inline distT="0" distB="0" distL="0" distR="0" wp14:anchorId="260A00DE" wp14:editId="333F9043">
+            <wp:extent cx="5943600" cy="3343275"/>
+            <wp:effectExtent l="0" t="0" r="0" b="9525"/>
+            <wp:docPr id="16" name="Picture 16"/>
             <wp:cNvGraphicFramePr>
               <a:graphicFrameLocks xmlns:a="http://schemas.openxmlformats.org/drawingml/2006/main" noChangeAspect="1"/>
             </wp:cNvGraphicFramePr>
@@ -4781,6 +6273,11 @@
     </w:p>
     <w:p>
       <w:pPr>
+        <w:pStyle w:val="BodyText"/>
+      </w:pPr>
+    </w:p>
+    <w:p>
+      <w:pPr>
         <w:pStyle w:val="InstructionalText1"/>
         <w:jc w:val="both"/>
         <w:rPr>
@@ -4793,7 +6290,37 @@
           <w:i w:val="0"/>
           <w:color w:val="auto"/>
         </w:rPr>
-        <w:t>Right a case on the case list to un-reserve a reserved case.</w:t>
+        <w:t>Click the Add button to add the new</w:t>
+      </w:r>
+      <w:r>
+        <w:rPr>
+          <w:i w:val="0"/>
+          <w:color w:val="auto"/>
+        </w:rPr>
+        <w:t xml:space="preserve">ly entered </w:t>
+      </w:r>
+      <w:proofErr w:type="gramStart"/>
+      <w:r>
+        <w:rPr>
+          <w:i w:val="0"/>
+          <w:color w:val="auto"/>
+        </w:rPr>
+        <w:t>text</w:t>
+      </w:r>
+      <w:r>
+        <w:rPr>
+          <w:i w:val="0"/>
+          <w:color w:val="auto"/>
+        </w:rPr>
+        <w:t xml:space="preserve">  and</w:t>
+      </w:r>
+      <w:proofErr w:type="gramEnd"/>
+      <w:r>
+        <w:rPr>
+          <w:i w:val="0"/>
+          <w:color w:val="auto"/>
+        </w:rPr>
+        <w:t xml:space="preserve"> it will be added to the upper display area.</w:t>
       </w:r>
     </w:p>
     <w:p>
@@ -4806,10 +6333,10 @@
         </w:rPr>
         <w:lastRenderedPageBreak/>
         <w:drawing>
-          <wp:inline distT="0" distB="0" distL="0" distR="0" wp14:anchorId="188891BB" wp14:editId="4A4B7146">
+          <wp:inline distT="0" distB="0" distL="0" distR="0" wp14:anchorId="34059DA4" wp14:editId="295523B1">
             <wp:extent cx="5943600" cy="3343275"/>
             <wp:effectExtent l="0" t="0" r="0" b="9525"/>
-            <wp:docPr id="15" name="Picture 15"/>
+            <wp:docPr id="17" name="Picture 17"/>
             <wp:cNvGraphicFramePr>
               <a:graphicFrameLocks xmlns:a="http://schemas.openxmlformats.org/drawingml/2006/main" noChangeAspect="1"/>
             </wp:cNvGraphicFramePr>
@@ -4856,11 +6383,11 @@
       <w:pPr>
         <w:pStyle w:val="Heading2"/>
       </w:pPr>
-      <w:bookmarkStart w:id="18" w:name="_Toc417718255"/>
-      <w:r>
-        <w:t>Reports</w:t>
-      </w:r>
-      <w:bookmarkEnd w:id="18"/>
+      <w:bookmarkStart w:id="22" w:name="_Toc419040764"/>
+      <w:r>
+        <w:t>Consultation</w:t>
+      </w:r>
+      <w:bookmarkEnd w:id="22"/>
     </w:p>
     <w:p>
       <w:pPr>
@@ -4876,28 +6403,30 @@
           <w:i w:val="0"/>
           <w:color w:val="auto"/>
         </w:rPr>
-        <w:t xml:space="preserve">Right a case on the case list </w:t>
-      </w:r>
-      <w:r>
-        <w:rPr>
-          <w:i w:val="0"/>
-          <w:color w:val="auto"/>
-        </w:rPr>
-        <w:t xml:space="preserve">and select View Report </w:t>
-      </w:r>
-      <w:r>
-        <w:rPr>
-          <w:i w:val="0"/>
-          <w:color w:val="auto"/>
-        </w:rPr>
-        <w:t xml:space="preserve">to </w:t>
-      </w:r>
-      <w:r>
-        <w:rPr>
-          <w:i w:val="0"/>
-          <w:color w:val="auto"/>
-        </w:rPr>
-        <w:t>view the report of the case</w:t>
+        <w:t>To request a consultation,</w:t>
+      </w:r>
+      <w:r>
+        <w:rPr>
+          <w:i w:val="0"/>
+          <w:color w:val="auto"/>
+        </w:rPr>
+        <w:t xml:space="preserve"> right-click a case and choose </w:t>
+      </w:r>
+      <w:r>
+        <w:rPr>
+          <w:b/>
+          <w:i w:val="0"/>
+          <w:color w:val="auto"/>
+        </w:rPr>
+        <w:t>C</w:t>
+      </w:r>
+      <w:r>
+        <w:rPr>
+          <w:b/>
+          <w:i w:val="0"/>
+          <w:color w:val="auto"/>
+        </w:rPr>
+        <w:t>onsultation</w:t>
       </w:r>
       <w:r>
         <w:rPr>
@@ -4911,20 +6440,44 @@
       <w:pPr>
         <w:pStyle w:val="BodyText"/>
       </w:pPr>
+      <w:r>
+        <w:t xml:space="preserve">On the consultation site, the case will appear in the case list.  Right-click the case, and </w:t>
+      </w:r>
+      <w:r>
+        <w:t xml:space="preserve">choose </w:t>
+      </w:r>
+      <w:r>
+        <w:rPr>
+          <w:b/>
+        </w:rPr>
+        <w:t>Consultation</w:t>
+      </w:r>
+      <w:r>
+        <w:rPr>
+          <w:b/>
+        </w:rPr>
+        <w:t>.</w:t>
+      </w:r>
     </w:p>
     <w:p>
       <w:pPr>
         <w:pStyle w:val="BodyText"/>
       </w:pPr>
+    </w:p>
+    <w:p>
+      <w:pPr>
+        <w:pStyle w:val="BodyText"/>
+      </w:pPr>
       <w:r>
         <w:rPr>
           <w:noProof/>
         </w:rPr>
+        <w:lastRenderedPageBreak/>
         <w:drawing>
-          <wp:inline distT="0" distB="0" distL="0" distR="0" wp14:anchorId="72AFEB94" wp14:editId="0242ED9A">
+          <wp:inline distT="0" distB="0" distL="0" distR="0" wp14:anchorId="35697198" wp14:editId="3324A11F">
             <wp:extent cx="5943600" cy="3343275"/>
             <wp:effectExtent l="0" t="0" r="0" b="9525"/>
-            <wp:docPr id="10" name="Picture 10"/>
+            <wp:docPr id="4" name="Picture 4"/>
             <wp:cNvGraphicFramePr>
               <a:graphicFrameLocks xmlns:a="http://schemas.openxmlformats.org/drawingml/2006/main" noChangeAspect="1"/>
             </wp:cNvGraphicFramePr>
@@ -4959,6 +6512,43 @@
     </w:p>
     <w:p>
       <w:pPr>
+        <w:pStyle w:val="BodyText"/>
+      </w:pPr>
+    </w:p>
+    <w:p>
+      <w:pPr>
+        <w:pStyle w:val="BodyText"/>
+      </w:pPr>
+      <w:r>
+        <w:t xml:space="preserve">Click on the </w:t>
+      </w:r>
+      <w:r>
+        <w:rPr>
+          <w:b/>
+        </w:rPr>
+        <w:t>No</w:t>
+      </w:r>
+      <w:r>
+        <w:t xml:space="preserve"> button on the Choice window to accept the consultation request.</w:t>
+      </w:r>
+    </w:p>
+    <w:p>
+      <w:pPr>
+        <w:pStyle w:val="BodyText"/>
+      </w:pPr>
+    </w:p>
+    <w:p>
+      <w:pPr>
+        <w:pStyle w:val="Heading2"/>
+      </w:pPr>
+      <w:bookmarkStart w:id="23" w:name="_Toc419040765"/>
+      <w:r>
+        <w:t>Default Health Summary</w:t>
+      </w:r>
+      <w:bookmarkEnd w:id="23"/>
+    </w:p>
+    <w:p>
+      <w:pPr>
         <w:pStyle w:val="InstructionalText1"/>
         <w:jc w:val="both"/>
         <w:rPr>
@@ -4971,58 +6561,35 @@
           <w:i w:val="0"/>
           <w:color w:val="auto"/>
         </w:rPr>
+        <w:t xml:space="preserve">Right a case on the case list </w:t>
+      </w:r>
+      <w:r>
+        <w:rPr>
+          <w:i w:val="0"/>
+          <w:color w:val="auto"/>
+        </w:rPr>
+        <w:t xml:space="preserve">select View Default Health Summary to view the Default Health Summary.  </w:t>
+      </w:r>
+    </w:p>
+    <w:p>
+      <w:pPr>
+        <w:pStyle w:val="BodyText"/>
+      </w:pPr>
+    </w:p>
+    <w:p>
+      <w:pPr>
+        <w:pStyle w:val="BodyText"/>
+      </w:pPr>
+      <w:r>
+        <w:rPr>
+          <w:noProof/>
+        </w:rPr>
         <w:lastRenderedPageBreak/>
-        <w:t xml:space="preserve">To edit a report, </w:t>
-      </w:r>
-      <w:r>
-        <w:rPr>
-          <w:i w:val="0"/>
-          <w:color w:val="auto"/>
-        </w:rPr>
-        <w:t xml:space="preserve">select </w:t>
-      </w:r>
-      <w:r>
-        <w:rPr>
-          <w:i w:val="0"/>
-          <w:color w:val="auto"/>
-        </w:rPr>
-        <w:t>Edit</w:t>
-      </w:r>
-      <w:r>
-        <w:rPr>
-          <w:i w:val="0"/>
-          <w:color w:val="auto"/>
-        </w:rPr>
-        <w:t xml:space="preserve"> R</w:t>
-      </w:r>
-      <w:r>
-        <w:rPr>
-          <w:i w:val="0"/>
-          <w:color w:val="auto"/>
-        </w:rPr>
-        <w:t>eport</w:t>
-      </w:r>
-      <w:r>
-        <w:rPr>
-          <w:i w:val="0"/>
-          <w:color w:val="auto"/>
-        </w:rPr>
-        <w:t>.</w:t>
-      </w:r>
-    </w:p>
-    <w:p>
-      <w:pPr>
-        <w:pStyle w:val="BodyText"/>
-      </w:pPr>
-      <w:r>
-        <w:rPr>
-          <w:noProof/>
-        </w:rPr>
         <w:drawing>
-          <wp:inline distT="0" distB="0" distL="0" distR="0" wp14:anchorId="2F724E95" wp14:editId="050EF249">
+          <wp:inline distT="0" distB="0" distL="0" distR="0" wp14:anchorId="357C8DE0" wp14:editId="67F8C01F">
             <wp:extent cx="5943600" cy="3343275"/>
             <wp:effectExtent l="0" t="0" r="0" b="9525"/>
-            <wp:docPr id="11" name="Picture 11"/>
+            <wp:docPr id="18" name="Picture 18"/>
             <wp:cNvGraphicFramePr>
               <a:graphicFrameLocks xmlns:a="http://schemas.openxmlformats.org/drawingml/2006/main" noChangeAspect="1"/>
             </wp:cNvGraphicFramePr>
@@ -5063,30 +6630,71 @@
     <w:p>
       <w:pPr>
         <w:pStyle w:val="BodyText"/>
+      </w:pPr>
+    </w:p>
+    <w:p>
+      <w:pPr>
+        <w:pStyle w:val="Heading2"/>
+      </w:pPr>
+      <w:bookmarkStart w:id="24" w:name="_Toc419040766"/>
+      <w:r>
+        <w:t>Health Summary List</w:t>
+      </w:r>
+      <w:bookmarkEnd w:id="24"/>
+    </w:p>
+    <w:p>
+      <w:pPr>
+        <w:pStyle w:val="InstructionalText1"/>
         <w:jc w:val="both"/>
-      </w:pPr>
-      <w:r>
-        <w:t>There are three tabs: Main, Supplementary, and Coding. For the Supplementary Report, the left pane is used to enter new information.  And the right pane shows the  information entered before. When the New button is clicked, the text entered in the left pane will be added to the right pane.</w:t>
+        <w:rPr>
+          <w:i w:val="0"/>
+          <w:color w:val="auto"/>
+        </w:rPr>
+      </w:pPr>
+      <w:r>
+        <w:rPr>
+          <w:i w:val="0"/>
+          <w:color w:val="auto"/>
+        </w:rPr>
+        <w:t xml:space="preserve">Right click a case on the case list and select Health Summary List to </w:t>
+      </w:r>
+      <w:proofErr w:type="gramStart"/>
+      <w:r>
+        <w:rPr>
+          <w:i w:val="0"/>
+          <w:color w:val="auto"/>
+        </w:rPr>
+        <w:t xml:space="preserve">view </w:t>
+      </w:r>
+      <w:r>
+        <w:rPr>
+          <w:i w:val="0"/>
+          <w:color w:val="auto"/>
+        </w:rPr>
+        <w:t xml:space="preserve"> the</w:t>
+      </w:r>
+      <w:proofErr w:type="gramEnd"/>
+      <w:r>
+        <w:rPr>
+          <w:i w:val="0"/>
+          <w:color w:val="auto"/>
+        </w:rPr>
+        <w:t xml:space="preserve"> Health Summary List.</w:t>
       </w:r>
     </w:p>
     <w:p>
       <w:pPr>
         <w:pStyle w:val="BodyText"/>
       </w:pPr>
-    </w:p>
-    <w:p>
-      <w:pPr>
-        <w:pStyle w:val="BodyText"/>
-      </w:pPr>
       <w:r>
         <w:rPr>
           <w:noProof/>
         </w:rPr>
         <w:drawing>
-          <wp:inline distT="0" distB="0" distL="0" distR="0" wp14:anchorId="25E93ED0" wp14:editId="566587E6">
+          <wp:inline distT="0" distB="0" distL="0" distR="0" wp14:anchorId="095318C8" wp14:editId="53EA76A3">
             <wp:extent cx="5943600" cy="3343275"/>
             <wp:effectExtent l="0" t="0" r="0" b="9525"/>
-            <wp:docPr id="12" name="Picture 12"/>
+            <wp:docPr id="13" name="Picture 13"/>
             <wp:cNvGraphicFramePr>
               <a:graphicFrameLocks xmlns:a="http://schemas.openxmlformats.org/drawingml/2006/main" noChangeAspect="1"/>
             </wp:cNvGraphicFramePr>
@@ -5123,12 +6731,17 @@
       <w:pPr>
         <w:pStyle w:val="Heading2"/>
       </w:pPr>
-      <w:bookmarkStart w:id="19" w:name="_Toc417718256"/>
+      <w:bookmarkStart w:id="25" w:name="_Toc419040767"/>
+      <w:proofErr w:type="spellStart"/>
       <w:r>
         <w:lastRenderedPageBreak/>
-        <w:t>Images</w:t>
-      </w:r>
-      <w:bookmarkEnd w:id="19"/>
+        <w:t>Worklist</w:t>
+      </w:r>
+      <w:proofErr w:type="spellEnd"/>
+      <w:r>
+        <w:t xml:space="preserve"> Filter</w:t>
+      </w:r>
+      <w:bookmarkEnd w:id="25"/>
     </w:p>
     <w:p>
       <w:pPr>
@@ -5144,30 +6757,40 @@
           <w:i w:val="0"/>
           <w:color w:val="auto"/>
         </w:rPr>
-        <w:t xml:space="preserve">Right a case on the case </w:t>
-      </w:r>
-      <w:r>
-        <w:rPr>
-          <w:i w:val="0"/>
-          <w:color w:val="auto"/>
-        </w:rPr>
-        <w:t>list to and select View Images to view the images.</w:t>
-      </w:r>
-    </w:p>
-    <w:p>
-      <w:pPr>
-        <w:pStyle w:val="BodyText"/>
-      </w:pPr>
-    </w:p>
-    <w:p>
-      <w:pPr>
-        <w:pStyle w:val="Heading2"/>
-      </w:pPr>
-      <w:bookmarkStart w:id="20" w:name="_Toc417718257"/>
-      <w:r>
-        <w:t>Notes</w:t>
-      </w:r>
-      <w:bookmarkEnd w:id="20"/>
+        <w:t xml:space="preserve">A </w:t>
+      </w:r>
+      <w:proofErr w:type="spellStart"/>
+      <w:r>
+        <w:rPr>
+          <w:i w:val="0"/>
+          <w:color w:val="auto"/>
+        </w:rPr>
+        <w:t>worklist</w:t>
+      </w:r>
+      <w:proofErr w:type="spellEnd"/>
+      <w:r>
+        <w:rPr>
+          <w:i w:val="0"/>
+          <w:color w:val="auto"/>
+        </w:rPr>
+        <w:t xml:space="preserve"> filter can be used to limit the </w:t>
+      </w:r>
+      <w:proofErr w:type="spellStart"/>
+      <w:r>
+        <w:rPr>
+          <w:i w:val="0"/>
+          <w:color w:val="auto"/>
+        </w:rPr>
+        <w:t>telepathology</w:t>
+      </w:r>
+      <w:proofErr w:type="spellEnd"/>
+      <w:r>
+        <w:rPr>
+          <w:i w:val="0"/>
+          <w:color w:val="auto"/>
+        </w:rPr>
+        <w:t xml:space="preserve"> cases displayed in the case list.</w:t>
+      </w:r>
     </w:p>
     <w:p>
       <w:pPr>
@@ -5183,28 +6806,103 @@
           <w:i w:val="0"/>
           <w:color w:val="auto"/>
         </w:rPr>
-        <w:t xml:space="preserve">Right a case on the case list </w:t>
-      </w:r>
-      <w:r>
-        <w:rPr>
-          <w:i w:val="0"/>
-          <w:color w:val="auto"/>
-        </w:rPr>
-        <w:t>and select View Notes to view the notes</w:t>
-      </w:r>
-      <w:r>
-        <w:rPr>
-          <w:i w:val="0"/>
-          <w:color w:val="auto"/>
-        </w:rPr>
-        <w:t>.</w:t>
-      </w:r>
-      <w:r>
-        <w:rPr>
-          <w:i w:val="0"/>
-          <w:color w:val="auto"/>
-        </w:rPr>
-        <w:t xml:space="preserve">  </w:t>
+        <w:t xml:space="preserve">To create a </w:t>
+      </w:r>
+      <w:proofErr w:type="spellStart"/>
+      <w:r>
+        <w:rPr>
+          <w:i w:val="0"/>
+          <w:color w:val="auto"/>
+        </w:rPr>
+        <w:t>worklist</w:t>
+      </w:r>
+      <w:proofErr w:type="spellEnd"/>
+      <w:r>
+        <w:rPr>
+          <w:i w:val="0"/>
+          <w:color w:val="auto"/>
+        </w:rPr>
+        <w:t xml:space="preserve"> filter, click the </w:t>
+      </w:r>
+      <w:r>
+        <w:rPr>
+          <w:color w:val="auto"/>
+        </w:rPr>
+        <w:t>Settings</w:t>
+      </w:r>
+      <w:r>
+        <w:rPr>
+          <w:i w:val="0"/>
+          <w:color w:val="auto"/>
+        </w:rPr>
+        <w:t xml:space="preserve"> </w:t>
+      </w:r>
+      <w:r>
+        <w:rPr>
+          <w:i w:val="0"/>
+          <w:color w:val="auto"/>
+        </w:rPr>
+        <w:t>on the menu</w:t>
+      </w:r>
+      <w:r>
+        <w:rPr>
+          <w:i w:val="0"/>
+          <w:color w:val="auto"/>
+        </w:rPr>
+        <w:t xml:space="preserve"> </w:t>
+      </w:r>
+      <w:r>
+        <w:rPr>
+          <w:i w:val="0"/>
+          <w:color w:val="auto"/>
+        </w:rPr>
+        <w:t xml:space="preserve">bar </w:t>
+      </w:r>
+      <w:r>
+        <w:rPr>
+          <w:i w:val="0"/>
+          <w:color w:val="auto"/>
+        </w:rPr>
+        <w:t xml:space="preserve">and select </w:t>
+      </w:r>
+      <w:r>
+        <w:rPr>
+          <w:color w:val="auto"/>
+        </w:rPr>
+        <w:t>Fil</w:t>
+      </w:r>
+      <w:r>
+        <w:rPr>
+          <w:color w:val="auto"/>
+        </w:rPr>
+        <w:t>ter</w:t>
+      </w:r>
+      <w:r>
+        <w:rPr>
+          <w:color w:val="auto"/>
+        </w:rPr>
+        <w:t xml:space="preserve"> settings</w:t>
+      </w:r>
+      <w:r>
+        <w:rPr>
+          <w:i w:val="0"/>
+          <w:color w:val="auto"/>
+        </w:rPr>
+        <w:t xml:space="preserve"> to bring up the Filter Settings dialog box.</w:t>
+      </w:r>
+      <w:r>
+        <w:rPr>
+          <w:i w:val="0"/>
+          <w:color w:val="auto"/>
+        </w:rPr>
+        <w:t xml:space="preserve"> Click the New button</w:t>
+      </w:r>
+      <w:r>
+        <w:rPr>
+          <w:i w:val="0"/>
+          <w:color w:val="auto"/>
+        </w:rPr>
+        <w:t xml:space="preserve"> to enter the constraints for the new filter.</w:t>
       </w:r>
     </w:p>
     <w:p>
@@ -5216,10 +6914,10 @@
           <w:noProof/>
         </w:rPr>
         <w:drawing>
-          <wp:inline distT="0" distB="0" distL="0" distR="0" wp14:anchorId="260A00DE" wp14:editId="333F9043">
+          <wp:inline distT="0" distB="0" distL="0" distR="0" wp14:anchorId="32888FB0" wp14:editId="23821530">
             <wp:extent cx="5943600" cy="3343275"/>
             <wp:effectExtent l="0" t="0" r="0" b="9525"/>
-            <wp:docPr id="16" name="Picture 16"/>
+            <wp:docPr id="19" name="Picture 19"/>
             <wp:cNvGraphicFramePr>
               <a:graphicFrameLocks xmlns:a="http://schemas.openxmlformats.org/drawingml/2006/main" noChangeAspect="1"/>
             </wp:cNvGraphicFramePr>
@@ -5276,26 +6974,38 @@
           <w:i w:val="0"/>
           <w:color w:val="auto"/>
         </w:rPr>
-        <w:t>Click the Add button to add the new</w:t>
-      </w:r>
-      <w:r>
-        <w:rPr>
-          <w:i w:val="0"/>
-          <w:color w:val="auto"/>
-        </w:rPr>
-        <w:t>ly entered text</w:t>
-      </w:r>
-      <w:r>
-        <w:rPr>
-          <w:i w:val="0"/>
-          <w:color w:val="auto"/>
-        </w:rPr>
-        <w:t xml:space="preserve">  and it will be added to the upper display area.</w:t>
+        <w:t xml:space="preserve">A </w:t>
+      </w:r>
+      <w:proofErr w:type="spellStart"/>
+      <w:r>
+        <w:rPr>
+          <w:i w:val="0"/>
+          <w:color w:val="auto"/>
+        </w:rPr>
+        <w:t>worklist</w:t>
+      </w:r>
+      <w:proofErr w:type="spellEnd"/>
+      <w:r>
+        <w:rPr>
+          <w:i w:val="0"/>
+          <w:color w:val="auto"/>
+        </w:rPr>
+        <w:t xml:space="preserve"> filter can</w:t>
+      </w:r>
+      <w:r>
+        <w:rPr>
+          <w:i w:val="0"/>
+          <w:color w:val="auto"/>
+        </w:rPr>
+        <w:t xml:space="preserve"> be edited by clicking the Edit button on the upper panel of the case list.</w:t>
       </w:r>
     </w:p>
     <w:p>
       <w:pPr>
         <w:pStyle w:val="BodyText"/>
+        <w:rPr>
+          <w:i/>
+        </w:rPr>
       </w:pPr>
       <w:r>
         <w:rPr>
@@ -5303,10 +7013,10 @@
         </w:rPr>
         <w:lastRenderedPageBreak/>
         <w:drawing>
-          <wp:inline distT="0" distB="0" distL="0" distR="0" wp14:anchorId="34059DA4" wp14:editId="295523B1">
+          <wp:inline distT="0" distB="0" distL="0" distR="0" wp14:anchorId="6BA121B5" wp14:editId="00157DB9">
             <wp:extent cx="5943600" cy="3343275"/>
             <wp:effectExtent l="0" t="0" r="0" b="9525"/>
-            <wp:docPr id="17" name="Picture 17"/>
+            <wp:docPr id="20" name="Picture 20"/>
             <wp:cNvGraphicFramePr>
               <a:graphicFrameLocks xmlns:a="http://schemas.openxmlformats.org/drawingml/2006/main" noChangeAspect="1"/>
             </wp:cNvGraphicFramePr>
@@ -5351,272 +7061,42 @@
     </w:p>
     <w:p>
       <w:pPr>
-        <w:pStyle w:val="Heading2"/>
-      </w:pPr>
-      <w:bookmarkStart w:id="21" w:name="_Toc417718258"/>
-      <w:r>
-        <w:t>Consultation</w:t>
-      </w:r>
-      <w:bookmarkEnd w:id="21"/>
+        <w:pStyle w:val="BodyText"/>
+      </w:pPr>
+    </w:p>
+    <w:p>
+      <w:pPr>
+        <w:pStyle w:val="Heading1"/>
+      </w:pPr>
+      <w:bookmarkStart w:id="26" w:name="_Toc419040768"/>
+      <w:r>
+        <w:t>Troubleshooting</w:t>
+      </w:r>
+      <w:bookmarkEnd w:id="26"/>
     </w:p>
     <w:p>
       <w:pPr>
         <w:pStyle w:val="InstructionalText1"/>
-        <w:jc w:val="both"/>
-        <w:rPr>
-          <w:i w:val="0"/>
-          <w:color w:val="auto"/>
-        </w:rPr>
-      </w:pPr>
-      <w:r>
-        <w:rPr>
-          <w:i w:val="0"/>
-          <w:color w:val="auto"/>
-        </w:rPr>
-        <w:t>N/A</w:t>
-      </w:r>
-    </w:p>
-    <w:p>
-      <w:pPr>
-        <w:pStyle w:val="BodyText"/>
-      </w:pPr>
-    </w:p>
-    <w:p>
-      <w:pPr>
-        <w:pStyle w:val="BodyText"/>
-      </w:pPr>
-    </w:p>
-    <w:p>
-      <w:pPr>
-        <w:pStyle w:val="Heading2"/>
-      </w:pPr>
-      <w:bookmarkStart w:id="22" w:name="_Toc417718259"/>
-      <w:r>
-        <w:t>Default Health Summary</w:t>
-      </w:r>
-      <w:bookmarkEnd w:id="22"/>
-    </w:p>
-    <w:p>
-      <w:pPr>
-        <w:pStyle w:val="InstructionalText1"/>
-        <w:jc w:val="both"/>
-        <w:rPr>
-          <w:i w:val="0"/>
-          <w:color w:val="auto"/>
-        </w:rPr>
-      </w:pPr>
-      <w:r>
-        <w:rPr>
-          <w:i w:val="0"/>
-          <w:color w:val="auto"/>
-        </w:rPr>
-        <w:t xml:space="preserve">Right a case on the case list </w:t>
-      </w:r>
-      <w:r>
-        <w:rPr>
-          <w:i w:val="0"/>
-          <w:color w:val="auto"/>
-        </w:rPr>
-        <w:t xml:space="preserve">select View Default Health Summary to view the Default Health Summary.  </w:t>
-      </w:r>
-    </w:p>
-    <w:p>
-      <w:pPr>
-        <w:pStyle w:val="BodyText"/>
-      </w:pPr>
-    </w:p>
-    <w:p>
-      <w:pPr>
-        <w:pStyle w:val="BodyText"/>
-      </w:pPr>
-      <w:r>
-        <w:rPr>
-          <w:noProof/>
-        </w:rPr>
-        <w:lastRenderedPageBreak/>
-        <w:drawing>
-          <wp:inline distT="0" distB="0" distL="0" distR="0" wp14:anchorId="357C8DE0" wp14:editId="67F8C01F">
-            <wp:extent cx="5943600" cy="3343275"/>
-            <wp:effectExtent l="0" t="0" r="0" b="9525"/>
-            <wp:docPr id="18" name="Picture 18"/>
-            <wp:cNvGraphicFramePr>
-              <a:graphicFrameLocks xmlns:a="http://schemas.openxmlformats.org/drawingml/2006/main" noChangeAspect="1"/>
-            </wp:cNvGraphicFramePr>
-            <a:graphic xmlns:a="http://schemas.openxmlformats.org/drawingml/2006/main">
-              <a:graphicData uri="http://schemas.openxmlformats.org/drawingml/2006/picture">
-                <pic:pic xmlns:pic="http://schemas.openxmlformats.org/drawingml/2006/picture">
-                  <pic:nvPicPr>
-                    <pic:cNvPr id="1" name=""/>
-                    <pic:cNvPicPr/>
-                  </pic:nvPicPr>
-                  <pic:blipFill>
-                    <a:blip r:embed="rId29"/>
-                    <a:stretch>
-                      <a:fillRect/>
-                    </a:stretch>
-                  </pic:blipFill>
-                  <pic:spPr>
-                    <a:xfrm>
-                      <a:off x="0" y="0"/>
-                      <a:ext cx="5943600" cy="3343275"/>
-                    </a:xfrm>
-                    <a:prstGeom prst="rect">
-                      <a:avLst/>
-                    </a:prstGeom>
-                  </pic:spPr>
-                </pic:pic>
-              </a:graphicData>
-            </a:graphic>
-          </wp:inline>
-        </w:drawing>
-      </w:r>
-    </w:p>
-    <w:p>
-      <w:pPr>
-        <w:pStyle w:val="BodyText"/>
-      </w:pPr>
-    </w:p>
-    <w:p>
-      <w:pPr>
-        <w:pStyle w:val="BodyText"/>
-      </w:pPr>
-    </w:p>
-    <w:p>
-      <w:pPr>
-        <w:pStyle w:val="Heading2"/>
-      </w:pPr>
-      <w:bookmarkStart w:id="23" w:name="_Toc417718260"/>
-      <w:r>
-        <w:t>Health Summary List</w:t>
-      </w:r>
-      <w:bookmarkEnd w:id="23"/>
-    </w:p>
-    <w:p>
-      <w:pPr>
-        <w:pStyle w:val="InstructionalText1"/>
-        <w:jc w:val="both"/>
-        <w:rPr>
-          <w:i w:val="0"/>
-          <w:color w:val="auto"/>
-        </w:rPr>
-      </w:pPr>
-      <w:r>
-        <w:rPr>
-          <w:i w:val="0"/>
-          <w:color w:val="auto"/>
-        </w:rPr>
-        <w:t xml:space="preserve">Right click a case on the case list and select Health Summary List to </w:t>
-      </w:r>
-      <w:r>
-        <w:rPr>
-          <w:i w:val="0"/>
-          <w:color w:val="auto"/>
-        </w:rPr>
-        <w:t xml:space="preserve">view </w:t>
-      </w:r>
-      <w:r>
-        <w:rPr>
-          <w:i w:val="0"/>
-          <w:color w:val="auto"/>
-        </w:rPr>
-        <w:t xml:space="preserve"> the Health Summary List.</w:t>
-      </w:r>
-    </w:p>
-    <w:p>
-      <w:pPr>
-        <w:pStyle w:val="BodyText"/>
-      </w:pPr>
-      <w:r>
-        <w:rPr>
-          <w:noProof/>
-        </w:rPr>
-        <w:drawing>
-          <wp:inline distT="0" distB="0" distL="0" distR="0" wp14:anchorId="095318C8" wp14:editId="53EA76A3">
-            <wp:extent cx="5943600" cy="3343275"/>
-            <wp:effectExtent l="0" t="0" r="0" b="9525"/>
-            <wp:docPr id="13" name="Picture 13"/>
-            <wp:cNvGraphicFramePr>
-              <a:graphicFrameLocks xmlns:a="http://schemas.openxmlformats.org/drawingml/2006/main" noChangeAspect="1"/>
-            </wp:cNvGraphicFramePr>
-            <a:graphic xmlns:a="http://schemas.openxmlformats.org/drawingml/2006/main">
-              <a:graphicData uri="http://schemas.openxmlformats.org/drawingml/2006/picture">
-                <pic:pic xmlns:pic="http://schemas.openxmlformats.org/drawingml/2006/picture">
-                  <pic:nvPicPr>
-                    <pic:cNvPr id="1" name=""/>
-                    <pic:cNvPicPr/>
-                  </pic:nvPicPr>
-                  <pic:blipFill>
-                    <a:blip r:embed="rId30"/>
-                    <a:stretch>
-                      <a:fillRect/>
-                    </a:stretch>
-                  </pic:blipFill>
-                  <pic:spPr>
-                    <a:xfrm>
-                      <a:off x="0" y="0"/>
-                      <a:ext cx="5943600" cy="3343275"/>
-                    </a:xfrm>
-                    <a:prstGeom prst="rect">
-                      <a:avLst/>
-                    </a:prstGeom>
-                  </pic:spPr>
-                </pic:pic>
-              </a:graphicData>
-            </a:graphic>
-          </wp:inline>
-        </w:drawing>
-      </w:r>
-    </w:p>
-    <w:p>
-      <w:pPr>
-        <w:pStyle w:val="Heading2"/>
-      </w:pPr>
-      <w:bookmarkStart w:id="24" w:name="_Toc417718261"/>
-      <w:r>
-        <w:lastRenderedPageBreak/>
-        <w:t>Worklist Filter</w:t>
-      </w:r>
-      <w:bookmarkEnd w:id="24"/>
-    </w:p>
-    <w:p>
-      <w:pPr>
-        <w:pStyle w:val="InstructionalText1"/>
-        <w:jc w:val="both"/>
-        <w:rPr>
-          <w:i w:val="0"/>
-          <w:color w:val="auto"/>
-        </w:rPr>
-      </w:pPr>
-      <w:r>
-        <w:rPr>
-          <w:i w:val="0"/>
-          <w:color w:val="auto"/>
-        </w:rPr>
-        <w:t>A worklist filter can be used to limit the telepathology cases displayed in the case list.</w:t>
-      </w:r>
-    </w:p>
-    <w:p>
-      <w:pPr>
-        <w:pStyle w:val="InstructionalText1"/>
-        <w:jc w:val="both"/>
-        <w:rPr>
-          <w:i w:val="0"/>
-          <w:color w:val="auto"/>
-        </w:rPr>
-      </w:pPr>
-      <w:r>
-        <w:rPr>
-          <w:i w:val="0"/>
-          <w:color w:val="auto"/>
-        </w:rPr>
-        <w:t xml:space="preserve">To create a worklist filter, click the </w:t>
-      </w:r>
-      <w:r>
-        <w:rPr>
-          <w:color w:val="auto"/>
-        </w:rPr>
-        <w:t>Settings</w:t>
-      </w:r>
+        <w:rPr>
+          <w:i w:val="0"/>
+        </w:rPr>
+      </w:pPr>
+      <w:r>
+        <w:rPr>
+          <w:i w:val="0"/>
+          <w:color w:val="auto"/>
+        </w:rPr>
+        <w:t xml:space="preserve">For assistance or issues with the </w:t>
+      </w:r>
+      <w:proofErr w:type="spellStart"/>
+      <w:r>
+        <w:rPr>
+          <w:i w:val="0"/>
+          <w:color w:val="auto"/>
+        </w:rPr>
+        <w:t>Telepathology</w:t>
+      </w:r>
+      <w:proofErr w:type="spellEnd"/>
       <w:r>
         <w:rPr>
           <w:i w:val="0"/>
@@ -5624,242 +7104,37 @@
         </w:rPr>
         <w:t xml:space="preserve"> </w:t>
       </w:r>
-      <w:r>
-        <w:rPr>
-          <w:i w:val="0"/>
-          <w:color w:val="auto"/>
-        </w:rPr>
-        <w:t>on the menu</w:t>
-      </w:r>
-      <w:r>
-        <w:rPr>
-          <w:i w:val="0"/>
-          <w:color w:val="auto"/>
-        </w:rPr>
-        <w:t xml:space="preserve"> </w:t>
-      </w:r>
-      <w:bookmarkStart w:id="25" w:name="_GoBack"/>
-      <w:bookmarkEnd w:id="25"/>
-      <w:r>
-        <w:rPr>
-          <w:i w:val="0"/>
-          <w:color w:val="auto"/>
-        </w:rPr>
-        <w:t xml:space="preserve">bar </w:t>
-      </w:r>
-      <w:r>
-        <w:rPr>
-          <w:i w:val="0"/>
-          <w:color w:val="auto"/>
-        </w:rPr>
-        <w:t xml:space="preserve">and select </w:t>
-      </w:r>
-      <w:r>
-        <w:rPr>
-          <w:color w:val="auto"/>
-        </w:rPr>
-        <w:t>Fil</w:t>
-      </w:r>
-      <w:r>
-        <w:rPr>
-          <w:color w:val="auto"/>
-        </w:rPr>
-        <w:t>ter</w:t>
-      </w:r>
-      <w:r>
-        <w:rPr>
-          <w:color w:val="auto"/>
-        </w:rPr>
-        <w:t xml:space="preserve"> settings</w:t>
-      </w:r>
-      <w:r>
-        <w:rPr>
-          <w:i w:val="0"/>
-          <w:color w:val="auto"/>
-        </w:rPr>
-        <w:t xml:space="preserve"> to bring up the Filter Settings dialog box.</w:t>
-      </w:r>
-      <w:r>
-        <w:rPr>
-          <w:i w:val="0"/>
-          <w:color w:val="auto"/>
-        </w:rPr>
-        <w:t xml:space="preserve"> Click the New button</w:t>
-      </w:r>
-      <w:r>
-        <w:rPr>
-          <w:i w:val="0"/>
-          <w:color w:val="auto"/>
-        </w:rPr>
-        <w:t xml:space="preserve"> to enter the constraints for the new filter.</w:t>
-      </w:r>
-    </w:p>
-    <w:p>
-      <w:pPr>
-        <w:pStyle w:val="BodyText"/>
-      </w:pPr>
-      <w:r>
-        <w:rPr>
-          <w:noProof/>
-        </w:rPr>
-        <w:drawing>
-          <wp:inline distT="0" distB="0" distL="0" distR="0" wp14:anchorId="32888FB0" wp14:editId="23821530">
-            <wp:extent cx="5943600" cy="3343275"/>
-            <wp:effectExtent l="0" t="0" r="0" b="9525"/>
-            <wp:docPr id="19" name="Picture 19"/>
-            <wp:cNvGraphicFramePr>
-              <a:graphicFrameLocks xmlns:a="http://schemas.openxmlformats.org/drawingml/2006/main" noChangeAspect="1"/>
-            </wp:cNvGraphicFramePr>
-            <a:graphic xmlns:a="http://schemas.openxmlformats.org/drawingml/2006/main">
-              <a:graphicData uri="http://schemas.openxmlformats.org/drawingml/2006/picture">
-                <pic:pic xmlns:pic="http://schemas.openxmlformats.org/drawingml/2006/picture">
-                  <pic:nvPicPr>
-                    <pic:cNvPr id="1" name=""/>
-                    <pic:cNvPicPr/>
-                  </pic:nvPicPr>
-                  <pic:blipFill>
-                    <a:blip r:embed="rId31"/>
-                    <a:stretch>
-                      <a:fillRect/>
-                    </a:stretch>
-                  </pic:blipFill>
-                  <pic:spPr>
-                    <a:xfrm>
-                      <a:off x="0" y="0"/>
-                      <a:ext cx="5943600" cy="3343275"/>
-                    </a:xfrm>
-                    <a:prstGeom prst="rect">
-                      <a:avLst/>
-                    </a:prstGeom>
-                  </pic:spPr>
-                </pic:pic>
-              </a:graphicData>
-            </a:graphic>
-          </wp:inline>
-        </w:drawing>
-      </w:r>
-    </w:p>
-    <w:p>
-      <w:pPr>
-        <w:pStyle w:val="BodyText"/>
-      </w:pPr>
-    </w:p>
-    <w:p>
-      <w:pPr>
-        <w:pStyle w:val="BodyText"/>
-      </w:pPr>
-    </w:p>
-    <w:p>
-      <w:pPr>
-        <w:pStyle w:val="InstructionalText1"/>
-        <w:jc w:val="both"/>
-        <w:rPr>
-          <w:i w:val="0"/>
-          <w:color w:val="auto"/>
-        </w:rPr>
-      </w:pPr>
-      <w:r>
-        <w:rPr>
-          <w:i w:val="0"/>
-          <w:color w:val="auto"/>
-        </w:rPr>
-        <w:t>A worklist filter can</w:t>
-      </w:r>
-      <w:r>
-        <w:rPr>
-          <w:i w:val="0"/>
-          <w:color w:val="auto"/>
-        </w:rPr>
-        <w:t xml:space="preserve"> be edited by clicking the Edit button on the upper panel of the case list.</w:t>
-      </w:r>
-    </w:p>
-    <w:p>
-      <w:pPr>
-        <w:pStyle w:val="BodyText"/>
-        <w:rPr>
-          <w:i/>
-        </w:rPr>
-      </w:pPr>
-      <w:r>
-        <w:rPr>
-          <w:noProof/>
-        </w:rPr>
-        <w:lastRenderedPageBreak/>
-        <w:drawing>
-          <wp:inline distT="0" distB="0" distL="0" distR="0" wp14:anchorId="6BA121B5" wp14:editId="00157DB9">
-            <wp:extent cx="5943600" cy="3343275"/>
-            <wp:effectExtent l="0" t="0" r="0" b="9525"/>
-            <wp:docPr id="20" name="Picture 20"/>
-            <wp:cNvGraphicFramePr>
-              <a:graphicFrameLocks xmlns:a="http://schemas.openxmlformats.org/drawingml/2006/main" noChangeAspect="1"/>
-            </wp:cNvGraphicFramePr>
-            <a:graphic xmlns:a="http://schemas.openxmlformats.org/drawingml/2006/main">
-              <a:graphicData uri="http://schemas.openxmlformats.org/drawingml/2006/picture">
-                <pic:pic xmlns:pic="http://schemas.openxmlformats.org/drawingml/2006/picture">
-                  <pic:nvPicPr>
-                    <pic:cNvPr id="1" name=""/>
-                    <pic:cNvPicPr/>
-                  </pic:nvPicPr>
-                  <pic:blipFill>
-                    <a:blip r:embed="rId32"/>
-                    <a:stretch>
-                      <a:fillRect/>
-                    </a:stretch>
-                  </pic:blipFill>
-                  <pic:spPr>
-                    <a:xfrm>
-                      <a:off x="0" y="0"/>
-                      <a:ext cx="5943600" cy="3343275"/>
-                    </a:xfrm>
-                    <a:prstGeom prst="rect">
-                      <a:avLst/>
-                    </a:prstGeom>
-                  </pic:spPr>
-                </pic:pic>
-              </a:graphicData>
-            </a:graphic>
-          </wp:inline>
-        </w:drawing>
-      </w:r>
-    </w:p>
-    <w:p>
-      <w:pPr>
-        <w:pStyle w:val="BodyText"/>
-      </w:pPr>
-    </w:p>
-    <w:p>
-      <w:pPr>
-        <w:pStyle w:val="BodyText"/>
-      </w:pPr>
-    </w:p>
-    <w:p>
-      <w:pPr>
-        <w:pStyle w:val="BodyText"/>
-      </w:pPr>
-    </w:p>
-    <w:p>
-      <w:pPr>
-        <w:pStyle w:val="Heading1"/>
-      </w:pPr>
-      <w:bookmarkStart w:id="26" w:name="_Toc417718262"/>
-      <w:r>
-        <w:t>Troubleshooting</w:t>
-      </w:r>
-      <w:bookmarkEnd w:id="26"/>
-    </w:p>
-    <w:p>
-      <w:pPr>
-        <w:pStyle w:val="InstructionalText1"/>
-        <w:rPr>
-          <w:i w:val="0"/>
-        </w:rPr>
-      </w:pPr>
-      <w:r>
-        <w:rPr>
-          <w:i w:val="0"/>
-          <w:color w:val="auto"/>
-        </w:rPr>
-        <w:t xml:space="preserve">For assistance or issues with the Telepathology Worklist please contac the National Helpdesk. </w:t>
+      <w:proofErr w:type="spellStart"/>
+      <w:r>
+        <w:rPr>
+          <w:i w:val="0"/>
+          <w:color w:val="auto"/>
+        </w:rPr>
+        <w:t>Worklist</w:t>
+      </w:r>
+      <w:proofErr w:type="spellEnd"/>
+      <w:r>
+        <w:rPr>
+          <w:i w:val="0"/>
+          <w:color w:val="auto"/>
+        </w:rPr>
+        <w:t xml:space="preserve"> please </w:t>
+      </w:r>
+      <w:proofErr w:type="spellStart"/>
+      <w:r>
+        <w:rPr>
+          <w:i w:val="0"/>
+          <w:color w:val="auto"/>
+        </w:rPr>
+        <w:t>contac</w:t>
+      </w:r>
+      <w:proofErr w:type="spellEnd"/>
+      <w:r>
+        <w:rPr>
+          <w:i w:val="0"/>
+          <w:color w:val="auto"/>
+        </w:rPr>
+        <w:t xml:space="preserve"> the National Helpdesk. </w:t>
       </w:r>
     </w:p>
     <w:p>
@@ -6033,7 +7308,7 @@
       </w:pPr>
     </w:p>
     <w:sectPr>
-      <w:footerReference w:type="default" r:id="rId33"/>
+      <w:footerReference w:type="default" r:id="rId29"/>
       <w:pgSz w:w="12240" w:h="15840" w:code="1"/>
       <w:pgMar w:top="1440" w:right="1440" w:bottom="1440" w:left="1440" w:header="720" w:footer="720" w:gutter="0"/>
       <w:cols w:space="720"/>
@@ -6069,7 +7344,97 @@
   <w:p>
     <w:pPr>
       <w:pStyle w:val="Footer"/>
+      <w:jc w:val="center"/>
+      <w:rPr>
+        <w:rStyle w:val="PageNumber"/>
+      </w:rPr>
     </w:pPr>
+    <w:r>
+      <w:t>Innovation 873</w:t>
+    </w:r>
+    <w:r>
+      <w:t xml:space="preserve"> </w:t>
+    </w:r>
+    <w:proofErr w:type="spellStart"/>
+    <w:r>
+      <w:t>Telepathology</w:t>
+    </w:r>
+    <w:proofErr w:type="spellEnd"/>
+    <w:r>
+      <w:t xml:space="preserve"> </w:t>
+    </w:r>
+    <w:proofErr w:type="spellStart"/>
+    <w:r>
+      <w:t>Worklist</w:t>
+    </w:r>
+    <w:proofErr w:type="spellEnd"/>
+    <w:r>
+      <w:rPr>
+        <w:i/>
+      </w:rPr>
+      <w:t xml:space="preserve"> </w:t>
+    </w:r>
+    <w:r>
+      <w:rPr>
+        <w:rStyle w:val="PageNumber"/>
+        <w:noProof/>
+      </w:rPr>
+      <w:t>User Guide</w:t>
+    </w:r>
+    <w:r>
+      <w:tab/>
+    </w:r>
+    <w:r>
+      <w:rPr>
+        <w:rStyle w:val="PageNumber"/>
+      </w:rPr>
+      <w:fldChar w:fldCharType="begin"/>
+    </w:r>
+    <w:r>
+      <w:rPr>
+        <w:rStyle w:val="PageNumber"/>
+      </w:rPr>
+      <w:instrText xml:space="preserve"> PAGE </w:instrText>
+    </w:r>
+    <w:r>
+      <w:rPr>
+        <w:rStyle w:val="PageNumber"/>
+      </w:rPr>
+      <w:fldChar w:fldCharType="separate"/>
+    </w:r>
+    <w:r>
+      <w:rPr>
+        <w:rStyle w:val="PageNumber"/>
+        <w:noProof/>
+      </w:rPr>
+      <w:t>iv</w:t>
+    </w:r>
+    <w:r>
+      <w:rPr>
+        <w:rStyle w:val="PageNumber"/>
+      </w:rPr>
+      <w:fldChar w:fldCharType="end"/>
+    </w:r>
+    <w:r>
+      <w:rPr>
+        <w:rStyle w:val="PageNumber"/>
+      </w:rPr>
+      <w:tab/>
+    </w:r>
+    <w:r>
+      <w:rPr>
+        <w:rStyle w:val="PageNumber"/>
+        <w:b/>
+      </w:rPr>
+      <w:t>A</w:t>
+    </w:r>
+    <w:r>
+      <w:rPr>
+        <w:rStyle w:val="PageNumber"/>
+        <w:b/>
+      </w:rPr>
+      <w:t>pril 2015</w:t>
+    </w:r>
   </w:p>
 </w:ftr>
 </file>
@@ -6082,14 +7447,28 @@
       <w:jc w:val="center"/>
       <w:rPr>
         <w:rStyle w:val="PageNumber"/>
+        <w:b/>
       </w:rPr>
     </w:pPr>
     <w:r>
       <w:t>Innovation 873</w:t>
     </w:r>
     <w:r>
-      <w:t xml:space="preserve"> Telepathology Worklist</w:t>
+      <w:t xml:space="preserve"> </w:t>
     </w:r>
+    <w:proofErr w:type="spellStart"/>
+    <w:r>
+      <w:t>Telepathology</w:t>
+    </w:r>
+    <w:proofErr w:type="spellEnd"/>
+    <w:r>
+      <w:t xml:space="preserve"> </w:t>
+    </w:r>
+    <w:proofErr w:type="spellStart"/>
+    <w:r>
+      <w:t>Worklist</w:t>
+    </w:r>
+    <w:proofErr w:type="spellEnd"/>
     <w:r>
       <w:rPr>
         <w:i/>
@@ -6129,7 +7508,7 @@
         <w:rStyle w:val="PageNumber"/>
         <w:noProof/>
       </w:rPr>
-      <w:t>iv</w:t>
+      <w:t>6</w:t>
     </w:r>
     <w:r>
       <w:rPr>
@@ -6147,108 +7526,25 @@
       <w:rPr>
         <w:rStyle w:val="PageNumber"/>
         <w:b/>
-      </w:rPr>
-      <w:t>A</w:t>
+        <w:color w:val="0000FF"/>
+      </w:rPr>
+      <w:t>April</w:t>
     </w:r>
     <w:r>
       <w:rPr>
         <w:rStyle w:val="PageNumber"/>
         <w:b/>
-      </w:rPr>
-      <w:t>pril 2015</w:t>
-    </w:r>
-  </w:p>
-</w:ftr>
-</file>
-
-<file path=word/footer3.xml><?xml version="1.0" encoding="utf-8"?>
-<w:ftr xmlns:wpc="http://schemas.microsoft.com/office/word/2010/wordprocessingCanvas" xmlns:mc="http://schemas.openxmlformats.org/markup-compatibility/2006" xmlns:o="urn:schemas-microsoft-com:office:office" xmlns:r="http://schemas.openxmlformats.org/officeDocument/2006/relationships" xmlns:m="http://schemas.openxmlformats.org/officeDocument/2006/math" xmlns:v="urn:schemas-microsoft-com:vml" xmlns:wp14="http://schemas.microsoft.com/office/word/2010/wordprocessingDrawing" xmlns:wp="http://schemas.openxmlformats.org/drawingml/2006/wordprocessingDrawing" xmlns:w10="urn:schemas-microsoft-com:office:word" xmlns:w="http://schemas.openxmlformats.org/wordprocessingml/2006/main" xmlns:w14="http://schemas.microsoft.com/office/word/2010/wordml" xmlns:w15="http://schemas.microsoft.com/office/word/2012/wordml" xmlns:wpg="http://schemas.microsoft.com/office/word/2010/wordprocessingGroup" xmlns:wpi="http://schemas.microsoft.com/office/word/2010/wordprocessingInk" xmlns:wne="http://schemas.microsoft.com/office/word/2006/wordml" xmlns:wps="http://schemas.microsoft.com/office/word/2010/wordprocessingShape" mc:Ignorable="w14 w15 wp14">
-  <w:p>
-    <w:pPr>
-      <w:pStyle w:val="Footer"/>
-    </w:pPr>
-  </w:p>
-</w:ftr>
-</file>
-
-<file path=word/footer4.xml><?xml version="1.0" encoding="utf-8"?>
-<w:ftr xmlns:wpc="http://schemas.microsoft.com/office/word/2010/wordprocessingCanvas" xmlns:mc="http://schemas.openxmlformats.org/markup-compatibility/2006" xmlns:o="urn:schemas-microsoft-com:office:office" xmlns:r="http://schemas.openxmlformats.org/officeDocument/2006/relationships" xmlns:m="http://schemas.openxmlformats.org/officeDocument/2006/math" xmlns:v="urn:schemas-microsoft-com:vml" xmlns:wp14="http://schemas.microsoft.com/office/word/2010/wordprocessingDrawing" xmlns:wp="http://schemas.openxmlformats.org/drawingml/2006/wordprocessingDrawing" xmlns:w10="urn:schemas-microsoft-com:office:word" xmlns:w="http://schemas.openxmlformats.org/wordprocessingml/2006/main" xmlns:w14="http://schemas.microsoft.com/office/word/2010/wordml" xmlns:w15="http://schemas.microsoft.com/office/word/2012/wordml" xmlns:wpg="http://schemas.microsoft.com/office/word/2010/wordprocessingGroup" xmlns:wpi="http://schemas.microsoft.com/office/word/2010/wordprocessingInk" xmlns:wne="http://schemas.microsoft.com/office/word/2006/wordml" xmlns:wps="http://schemas.microsoft.com/office/word/2010/wordprocessingShape" mc:Ignorable="w14 w15 wp14">
-  <w:p>
-    <w:pPr>
-      <w:pStyle w:val="Footer"/>
-      <w:jc w:val="center"/>
-      <w:rPr>
-        <w:rStyle w:val="PageNumber"/>
-      </w:rPr>
-    </w:pPr>
-    <w:r>
-      <w:rPr>
-        <w:i/>
         <w:color w:val="0000FF"/>
       </w:rPr>
-      <w:t>&lt;</w:t>
+      <w:t xml:space="preserve"> </w:t>
     </w:r>
     <w:r>
       <w:rPr>
-        <w:i/>
+        <w:rStyle w:val="PageNumber"/>
+        <w:b/>
         <w:color w:val="0000FF"/>
       </w:rPr>
-      <w:t>Artifact</w:t>
-    </w:r>
-    <w:r>
-      <w:rPr>
-        <w:i/>
-        <w:color w:val="0000FF"/>
-      </w:rPr>
-      <w:t xml:space="preserve"> Name&gt;</w:t>
-    </w:r>
-    <w:r>
-      <w:tab/>
-    </w:r>
-    <w:r>
-      <w:rPr>
-        <w:rStyle w:val="PageNumber"/>
-      </w:rPr>
-      <w:fldChar w:fldCharType="begin"/>
-    </w:r>
-    <w:r>
-      <w:rPr>
-        <w:rStyle w:val="PageNumber"/>
-      </w:rPr>
-      <w:instrText xml:space="preserve"> PAGE </w:instrText>
-    </w:r>
-    <w:r>
-      <w:rPr>
-        <w:rStyle w:val="PageNumber"/>
-      </w:rPr>
-      <w:fldChar w:fldCharType="separate"/>
-    </w:r>
-    <w:r>
-      <w:rPr>
-        <w:rStyle w:val="PageNumber"/>
-        <w:noProof/>
-      </w:rPr>
-      <w:t>19</w:t>
-    </w:r>
-    <w:r>
-      <w:rPr>
-        <w:rStyle w:val="PageNumber"/>
-      </w:rPr>
-      <w:fldChar w:fldCharType="end"/>
-    </w:r>
-    <w:r>
-      <w:rPr>
-        <w:rStyle w:val="PageNumber"/>
-      </w:rPr>
-      <w:tab/>
-    </w:r>
-    <w:r>
-      <w:rPr>
-        <w:rStyle w:val="PageNumber"/>
-        <w:i/>
-        <w:color w:val="0000FF"/>
-      </w:rPr>
-      <w:t>&lt;Month&gt; &lt;Year&gt;</w:t>
+      <w:t>2015</w:t>
     </w:r>
   </w:p>
 </w:ftr>
@@ -6273,36 +7569,6 @@
     <w:p/>
   </w:footnote>
 </w:footnotes>
-</file>
-
-<file path=word/header1.xml><?xml version="1.0" encoding="utf-8"?>
-<w:hdr xmlns:wpc="http://schemas.microsoft.com/office/word/2010/wordprocessingCanvas" xmlns:mc="http://schemas.openxmlformats.org/markup-compatibility/2006" xmlns:o="urn:schemas-microsoft-com:office:office" xmlns:r="http://schemas.openxmlformats.org/officeDocument/2006/relationships" xmlns:m="http://schemas.openxmlformats.org/officeDocument/2006/math" xmlns:v="urn:schemas-microsoft-com:vml" xmlns:wp14="http://schemas.microsoft.com/office/word/2010/wordprocessingDrawing" xmlns:wp="http://schemas.openxmlformats.org/drawingml/2006/wordprocessingDrawing" xmlns:w10="urn:schemas-microsoft-com:office:word" xmlns:w="http://schemas.openxmlformats.org/wordprocessingml/2006/main" xmlns:w14="http://schemas.microsoft.com/office/word/2010/wordml" xmlns:w15="http://schemas.microsoft.com/office/word/2012/wordml" xmlns:wpg="http://schemas.microsoft.com/office/word/2010/wordprocessingGroup" xmlns:wpi="http://schemas.microsoft.com/office/word/2010/wordprocessingInk" xmlns:wne="http://schemas.microsoft.com/office/word/2006/wordml" xmlns:wps="http://schemas.microsoft.com/office/word/2010/wordprocessingShape" mc:Ignorable="w14 w15 wp14">
-  <w:p>
-    <w:pPr>
-      <w:pStyle w:val="Header"/>
-    </w:pPr>
-  </w:p>
-</w:hdr>
-</file>
-
-<file path=word/header2.xml><?xml version="1.0" encoding="utf-8"?>
-<w:hdr xmlns:wpc="http://schemas.microsoft.com/office/word/2010/wordprocessingCanvas" xmlns:mc="http://schemas.openxmlformats.org/markup-compatibility/2006" xmlns:o="urn:schemas-microsoft-com:office:office" xmlns:r="http://schemas.openxmlformats.org/officeDocument/2006/relationships" xmlns:m="http://schemas.openxmlformats.org/officeDocument/2006/math" xmlns:v="urn:schemas-microsoft-com:vml" xmlns:wp14="http://schemas.microsoft.com/office/word/2010/wordprocessingDrawing" xmlns:wp="http://schemas.openxmlformats.org/drawingml/2006/wordprocessingDrawing" xmlns:w10="urn:schemas-microsoft-com:office:word" xmlns:w="http://schemas.openxmlformats.org/wordprocessingml/2006/main" xmlns:w14="http://schemas.microsoft.com/office/word/2010/wordml" xmlns:w15="http://schemas.microsoft.com/office/word/2012/wordml" xmlns:wpg="http://schemas.microsoft.com/office/word/2010/wordprocessingGroup" xmlns:wpi="http://schemas.microsoft.com/office/word/2010/wordprocessingInk" xmlns:wne="http://schemas.microsoft.com/office/word/2006/wordml" xmlns:wps="http://schemas.microsoft.com/office/word/2010/wordprocessingShape" mc:Ignorable="w14 w15 wp14">
-  <w:p>
-    <w:pPr>
-      <w:pStyle w:val="Header"/>
-    </w:pPr>
-  </w:p>
-</w:hdr>
-</file>
-
-<file path=word/header3.xml><?xml version="1.0" encoding="utf-8"?>
-<w:hdr xmlns:wpc="http://schemas.microsoft.com/office/word/2010/wordprocessingCanvas" xmlns:mc="http://schemas.openxmlformats.org/markup-compatibility/2006" xmlns:o="urn:schemas-microsoft-com:office:office" xmlns:r="http://schemas.openxmlformats.org/officeDocument/2006/relationships" xmlns:m="http://schemas.openxmlformats.org/officeDocument/2006/math" xmlns:v="urn:schemas-microsoft-com:vml" xmlns:wp14="http://schemas.microsoft.com/office/word/2010/wordprocessingDrawing" xmlns:wp="http://schemas.openxmlformats.org/drawingml/2006/wordprocessingDrawing" xmlns:w10="urn:schemas-microsoft-com:office:word" xmlns:w="http://schemas.openxmlformats.org/wordprocessingml/2006/main" xmlns:w14="http://schemas.microsoft.com/office/word/2010/wordml" xmlns:w15="http://schemas.microsoft.com/office/word/2012/wordml" xmlns:wpg="http://schemas.microsoft.com/office/word/2010/wordprocessingGroup" xmlns:wpi="http://schemas.microsoft.com/office/word/2010/wordprocessingInk" xmlns:wne="http://schemas.microsoft.com/office/word/2006/wordml" xmlns:wps="http://schemas.microsoft.com/office/word/2010/wordprocessingShape" mc:Ignorable="w14 w15 wp14">
-  <w:p>
-    <w:pPr>
-      <w:pStyle w:val="Header"/>
-    </w:pPr>
-  </w:p>
-</w:hdr>
 </file>
 
 <file path=word/numbering.xml><?xml version="1.0" encoding="utf-8"?>
@@ -6328,7 +7594,7 @@
         <v:path o:extrusionok="f" gradientshapeok="t" o:connecttype="rect"/>
         <o:lock v:ext="edit" aspectratio="t"/>
       </v:shapetype>
-      <v:shape id="_x0000_i1029" type="#_x0000_t75" style="width:68.5pt;height:41.5pt" o:bullet="t">
+      <v:shape id="_x0000_i1033" type="#_x0000_t75" style="width:68.5pt;height:41.5pt" o:bullet="t">
         <v:imagedata r:id="rId1" o:title="pointing-finger-white-small"/>
       </v:shape>
     </w:pict>
@@ -10754,6 +12020,15 @@
 </file>
 
 <file path=customXml/item1.xml><?xml version="1.0" encoding="utf-8"?>
+<?mso-contentType ?>
+<FormTemplates xmlns="http://schemas.microsoft.com/sharepoint/v3/contenttype/forms">
+  <Display>DocumentLibraryForm</Display>
+  <Edit>DocumentLibraryForm</Edit>
+  <New>DocumentLibraryForm</New>
+</FormTemplates>
+</file>
+
+<file path=customXml/item2.xml><?xml version="1.0" encoding="utf-8"?>
 <p:properties xmlns:p="http://schemas.microsoft.com/office/2006/metadata/properties" xmlns:xsi="http://www.w3.org/2001/XMLSchema-instance" xmlns:pc="http://schemas.microsoft.com/office/infopath/2007/PartnerControls">
   <documentManagement>
     <Status xmlns="43668e79-6fdd-42f5-9b8e-18e4896fa32a">Active</Status>
@@ -10778,7 +12053,7 @@
 </p:properties>
 </file>
 
-<file path=customXml/item2.xml><?xml version="1.0" encoding="utf-8"?>
+<file path=customXml/item3.xml><?xml version="1.0" encoding="utf-8"?>
 <ct:contentTypeSchema xmlns:ct="http://schemas.microsoft.com/office/2006/metadata/contentType" xmlns:ma="http://schemas.microsoft.com/office/2006/metadata/properties/metaAttributes" ct:_="" ma:_="" ma:contentTypeName="Document" ma:contentTypeID="0x010100798E6643DD6FF5429B8E18E4896FA32A" ma:contentTypeVersion="15" ma:contentTypeDescription="Create a new document." ma:contentTypeScope="" ma:versionID="55410d988d915b9397ef193e261d06cc">
   <xsd:schema xmlns:xsd="http://www.w3.org/2001/XMLSchema" xmlns:p="http://schemas.microsoft.com/office/2006/metadata/properties" xmlns:ns2="43668E79-6FDD-42F5-9B8E-18E4896FA32A" xmlns:ns3="43668e79-6fdd-42f5-9b8e-18e4896fa32a" targetNamespace="http://schemas.microsoft.com/office/2006/metadata/properties" ma:root="true" ma:fieldsID="7acadf5ba611fccc3e83a6ae24fda0a8" ns2:_="" ns3:_="">
     <xsd:import namespace="43668E79-6FDD-42F5-9B8E-18E4896FA32A"/>
@@ -10948,20 +12223,19 @@
 </ct:contentTypeSchema>
 </file>
 
-<file path=customXml/item3.xml><?xml version="1.0" encoding="utf-8"?>
-<?mso-contentType ?>
-<FormTemplates xmlns="http://schemas.microsoft.com/sharepoint/v3/contenttype/forms">
-  <Display>DocumentLibraryForm</Display>
-  <Edit>DocumentLibraryForm</Edit>
-  <New>DocumentLibraryForm</New>
-</FormTemplates>
-</file>
-
 <file path=customXml/item4.xml><?xml version="1.0" encoding="utf-8"?>
 <b:Sources xmlns:b="http://schemas.openxmlformats.org/officeDocument/2006/bibliography" xmlns="http://schemas.openxmlformats.org/officeDocument/2006/bibliography" SelectedStyle="\APA.XSL" StyleName="APA"/>
 </file>
 
 <file path=customXml/itemProps1.xml><?xml version="1.0" encoding="utf-8"?>
+<ds:datastoreItem xmlns:ds="http://schemas.openxmlformats.org/officeDocument/2006/customXml" ds:itemID="{F9E15B00-D8F6-4019-88C7-F2FFD2BC11F2}">
+  <ds:schemaRefs>
+    <ds:schemaRef ds:uri="http://schemas.microsoft.com/sharepoint/v3/contenttype/forms"/>
+  </ds:schemaRefs>
+</ds:datastoreItem>
+</file>
+
+<file path=customXml/itemProps2.xml><?xml version="1.0" encoding="utf-8"?>
 <ds:datastoreItem xmlns:ds="http://schemas.openxmlformats.org/officeDocument/2006/customXml" ds:itemID="{7BBB886A-4888-4157-AF15-86C664293605}">
   <ds:schemaRefs>
     <ds:schemaRef ds:uri="http://schemas.microsoft.com/office/2006/metadata/properties"/>
@@ -10972,7 +12246,7 @@
 </ds:datastoreItem>
 </file>
 
-<file path=customXml/itemProps2.xml><?xml version="1.0" encoding="utf-8"?>
+<file path=customXml/itemProps3.xml><?xml version="1.0" encoding="utf-8"?>
 <ds:datastoreItem xmlns:ds="http://schemas.openxmlformats.org/officeDocument/2006/customXml" ds:itemID="{2B14B864-2518-49C2-A29F-8E3BE97D2942}">
   <ds:schemaRefs>
     <ds:schemaRef ds:uri="http://schemas.microsoft.com/office/2006/metadata/contentType"/>
@@ -10990,16 +12264,8 @@
 </ds:datastoreItem>
 </file>
 
-<file path=customXml/itemProps3.xml><?xml version="1.0" encoding="utf-8"?>
-<ds:datastoreItem xmlns:ds="http://schemas.openxmlformats.org/officeDocument/2006/customXml" ds:itemID="{F9E15B00-D8F6-4019-88C7-F2FFD2BC11F2}">
-  <ds:schemaRefs>
-    <ds:schemaRef ds:uri="http://schemas.microsoft.com/sharepoint/v3/contenttype/forms"/>
-  </ds:schemaRefs>
-</ds:datastoreItem>
-</file>
-
 <file path=customXml/itemProps4.xml><?xml version="1.0" encoding="utf-8"?>
-<ds:datastoreItem xmlns:ds="http://schemas.openxmlformats.org/officeDocument/2006/customXml" ds:itemID="{9B25DC1A-2E3B-49D6-81B8-021AF7F6C5AB}">
+<ds:datastoreItem xmlns:ds="http://schemas.openxmlformats.org/officeDocument/2006/customXml" ds:itemID="{CDCC5175-11BC-4E0E-BB49-33448FD501C7}">
   <ds:schemaRefs>
     <ds:schemaRef ds:uri="http://schemas.openxmlformats.org/officeDocument/2006/bibliography"/>
   </ds:schemaRefs>

</xml_diff>